<commit_message>
added lots of term paper notes
No actual work on the paper, but I put enough facts together to write a
few pages.
</commit_message>
<xml_diff>
--- a/TermPaper.docx
+++ b/TermPaper.docx
@@ -3,6 +3,12 @@
 <w:document xmlns:wpc="http://schemas.microsoft.com/office/word/2010/wordprocessingCanvas" xmlns:mc="http://schemas.openxmlformats.org/markup-compatibility/2006" xmlns:o="urn:schemas-microsoft-com:office:office" xmlns:r="http://schemas.openxmlformats.org/officeDocument/2006/relationships" xmlns:m="http://schemas.openxmlformats.org/officeDocument/2006/math" xmlns:v="urn:schemas-microsoft-com:vml" xmlns:wp14="http://schemas.microsoft.com/office/word/2010/wordprocessingDrawing" xmlns:wp="http://schemas.openxmlformats.org/drawingml/2006/wordprocessingDrawing" xmlns:w10="urn:schemas-microsoft-com:office:word" xmlns:w="http://schemas.openxmlformats.org/wordprocessingml/2006/main" xmlns:w14="http://schemas.microsoft.com/office/word/2010/wordml" xmlns:w15="http://schemas.microsoft.com/office/word/2012/wordml" xmlns:wpg="http://schemas.microsoft.com/office/word/2010/wordprocessingGroup" xmlns:wpi="http://schemas.microsoft.com/office/word/2010/wordprocessingInk" xmlns:wne="http://schemas.microsoft.com/office/word/2006/wordml" xmlns:wps="http://schemas.microsoft.com/office/word/2010/wordprocessingShape" mc:Ignorable="w14 w15 wp14">
   <w:body>
     <w:p>
+      <w:r>
+        <w:t>Please write a five to seven page analysis (1250-1750 words) of how your profession has been impacted by or responded to globalization. You can use a company you currently work for or a profession in which you hope to be employed. Please use elements from the Scholte text to inform your analysis. Your grade will be based both on content and style, so be sure to check the spelling, grammar, and formatting of your work before you turn it in. Make sure to use proper citations and to avoid plagiarism - this includes not just exact copying of a written text, but also the unattributed copying of ideas, or making only minor changes to another text and passing it off as your own. Please read the attachment on writing a history paper and citing before composing your essay. You also have the option of creating a 5-10 minute video answering the above question. Please see me if you would like to select that option.</w:t>
+      </w:r>
+    </w:p>
+    <w:p/>
+    <w:p>
       <w:pPr>
         <w:pStyle w:val="ListParagraph"/>
         <w:numPr>
@@ -11,6 +17,75 @@
         </w:numPr>
       </w:pPr>
       <w:r>
+        <w:t>Formation of near immediate long distance communication</w:t>
+      </w:r>
+    </w:p>
+    <w:p>
+      <w:pPr>
+        <w:pStyle w:val="ListParagraph"/>
+        <w:numPr>
+          <w:ilvl w:val="1"/>
+          <w:numId w:val="2"/>
+        </w:numPr>
+      </w:pPr>
+      <w:r>
+        <w:t>Cornerstone to globalization as transplanetary connections</w:t>
+      </w:r>
+      <w:r>
+        <w:t>/communication</w:t>
+      </w:r>
+    </w:p>
+    <w:p>
+      <w:pPr>
+        <w:pStyle w:val="ListParagraph"/>
+        <w:numPr>
+          <w:ilvl w:val="1"/>
+          <w:numId w:val="2"/>
+        </w:numPr>
+      </w:pPr>
+      <w:r>
+        <w:t>Creation</w:t>
+      </w:r>
+      <w:r>
+        <w:t xml:space="preserve"> or alteration</w:t>
+      </w:r>
+      <w:r>
+        <w:t xml:space="preserve"> of almost every major current </w:t>
+      </w:r>
+      <w:r>
+        <w:t>industry along with changes in transportation</w:t>
+      </w:r>
+      <w:r>
+        <w:t xml:space="preserve">, </w:t>
+      </w:r>
+      <w:r>
+        <w:t>production</w:t>
+      </w:r>
+      <w:r>
+        <w:t>, and finance</w:t>
+      </w:r>
+    </w:p>
+    <w:p>
+      <w:pPr>
+        <w:pStyle w:val="ListParagraph"/>
+        <w:numPr>
+          <w:ilvl w:val="0"/>
+          <w:numId w:val="2"/>
+        </w:numPr>
+      </w:pPr>
+      <w:r>
+        <w:t>Formation of computer business market</w:t>
+      </w:r>
+    </w:p>
+    <w:p>
+      <w:pPr>
+        <w:pStyle w:val="ListParagraph"/>
+        <w:numPr>
+          <w:ilvl w:val="1"/>
+          <w:numId w:val="2"/>
+        </w:numPr>
+      </w:pPr>
+      <w:r>
         <w:t>WWII industry boom for Portland and Klamath Falls</w:t>
       </w:r>
     </w:p>
@@ -18,18 +93,1208 @@
       <w:pPr>
         <w:pStyle w:val="ListParagraph"/>
         <w:numPr>
-          <w:ilvl w:val="1"/>
-          <w:numId w:val="2"/>
-        </w:numPr>
-      </w:pPr>
-      <w:r>
-        <w:t>Other PNW areas like Washington</w:t>
+          <w:ilvl w:val="2"/>
+          <w:numId w:val="2"/>
+        </w:numPr>
+      </w:pPr>
+      <w:r>
+        <w:t>Other PNW areas like Washington and Alaska</w:t>
+      </w:r>
+    </w:p>
+    <w:p>
+      <w:pPr>
+        <w:pStyle w:val="ListParagraph"/>
+        <w:numPr>
+          <w:ilvl w:val="1"/>
+          <w:numId w:val="2"/>
+        </w:numPr>
+      </w:pPr>
+      <w:r>
+        <w:t xml:space="preserve">Techtronic’s  </w:t>
+      </w:r>
+      <w:r>
+        <w:t>oscilloscopes</w:t>
+      </w:r>
+    </w:p>
+    <w:p>
+      <w:pPr>
+        <w:pStyle w:val="ListParagraph"/>
+        <w:numPr>
+          <w:ilvl w:val="2"/>
+          <w:numId w:val="2"/>
+        </w:numPr>
+      </w:pPr>
+      <w:r>
+        <w:t>Formation of many Portland businesses</w:t>
+      </w:r>
+    </w:p>
+    <w:p>
+      <w:pPr>
+        <w:pStyle w:val="ListParagraph"/>
+        <w:numPr>
+          <w:ilvl w:val="2"/>
+          <w:numId w:val="2"/>
+        </w:numPr>
+      </w:pPr>
+      <w:r>
+        <w:t>Reduction of gender stratification</w:t>
+      </w:r>
+      <w:r>
+        <w:t xml:space="preserve"> (employing many females)</w:t>
+      </w:r>
+    </w:p>
+    <w:p>
+      <w:pPr>
+        <w:pStyle w:val="ListParagraph"/>
+        <w:numPr>
+          <w:ilvl w:val="2"/>
+          <w:numId w:val="2"/>
+        </w:numPr>
+      </w:pPr>
+      <w:r>
+        <w:t>New management ideals</w:t>
+      </w:r>
+    </w:p>
+    <w:p>
+      <w:pPr>
+        <w:pStyle w:val="ListParagraph"/>
+        <w:numPr>
+          <w:ilvl w:val="2"/>
+          <w:numId w:val="2"/>
+        </w:numPr>
+      </w:pPr>
+      <w:r>
+        <w:t>Company culture</w:t>
+      </w:r>
+    </w:p>
+    <w:p>
+      <w:pPr>
+        <w:pStyle w:val="ListParagraph"/>
+        <w:numPr>
+          <w:ilvl w:val="3"/>
+          <w:numId w:val="2"/>
+        </w:numPr>
+      </w:pPr>
+      <w:r>
+        <w:t>Everyone could build stuff with the parts available at their own will</w:t>
+      </w:r>
+    </w:p>
+    <w:p>
+      <w:pPr>
+        <w:pStyle w:val="ListParagraph"/>
+        <w:numPr>
+          <w:ilvl w:val="2"/>
+          <w:numId w:val="2"/>
+        </w:numPr>
+      </w:pPr>
+      <w:r>
+        <w:t>Produced everything in house (cathode ray tube)</w:t>
+      </w:r>
+    </w:p>
+    <w:p>
+      <w:pPr>
+        <w:pStyle w:val="ListParagraph"/>
+        <w:numPr>
+          <w:ilvl w:val="2"/>
+          <w:numId w:val="2"/>
+        </w:numPr>
+      </w:pPr>
+      <w:r>
+        <w:t>Made TV better (fix distortion and signal issues with special TV scopes)</w:t>
+      </w:r>
+    </w:p>
+    <w:p>
+      <w:pPr>
+        <w:pStyle w:val="ListParagraph"/>
+        <w:numPr>
+          <w:ilvl w:val="2"/>
+          <w:numId w:val="2"/>
+        </w:numPr>
+      </w:pPr>
+      <w:r>
+        <w:t>Provided scopes, tool kits, and field support engineering (full package)</w:t>
+      </w:r>
+    </w:p>
+    <w:p>
+      <w:pPr>
+        <w:pStyle w:val="ListParagraph"/>
+        <w:numPr>
+          <w:ilvl w:val="2"/>
+          <w:numId w:val="2"/>
+        </w:numPr>
+      </w:pPr>
+      <w:r>
+        <w:t xml:space="preserve">1964 goes public, slowly loses company culture, many top engineers leave and start high tech companies in </w:t>
+      </w:r>
+      <w:r>
+        <w:t>Portland</w:t>
+      </w:r>
+    </w:p>
+    <w:p>
+      <w:pPr>
+        <w:pStyle w:val="ListParagraph"/>
+        <w:numPr>
+          <w:ilvl w:val="1"/>
+          <w:numId w:val="2"/>
+        </w:numPr>
+      </w:pPr>
+      <w:r>
+        <w:t xml:space="preserve">Portland being formed from California gold rush, then </w:t>
+      </w:r>
+      <w:r>
+        <w:t>Alaska</w:t>
+      </w:r>
+      <w:r>
+        <w:t xml:space="preserve"> gold rush</w:t>
+      </w:r>
+    </w:p>
+    <w:p>
+      <w:pPr>
+        <w:pStyle w:val="ListParagraph"/>
+        <w:numPr>
+          <w:ilvl w:val="0"/>
+          <w:numId w:val="2"/>
+        </w:numPr>
+      </w:pPr>
+      <w:r>
+        <w:t>Footloose computer capital</w:t>
+      </w:r>
+    </w:p>
+    <w:p>
+      <w:pPr>
+        <w:pStyle w:val="ListParagraph"/>
+        <w:numPr>
+          <w:ilvl w:val="1"/>
+          <w:numId w:val="2"/>
+        </w:numPr>
+      </w:pPr>
+      <w:r>
+        <w:t>Software doesn’t need to be developed any particular place</w:t>
+      </w:r>
+    </w:p>
+    <w:p>
+      <w:pPr>
+        <w:pStyle w:val="ListParagraph"/>
+        <w:numPr>
+          <w:ilvl w:val="2"/>
+          <w:numId w:val="2"/>
+        </w:numPr>
+      </w:pPr>
+      <w:r>
+        <w:t>Collaboration between remote areas of the globe</w:t>
+      </w:r>
+    </w:p>
+    <w:p>
+      <w:pPr>
+        <w:pStyle w:val="ListParagraph"/>
+        <w:numPr>
+          <w:ilvl w:val="1"/>
+          <w:numId w:val="2"/>
+        </w:numPr>
+      </w:pPr>
+      <w:r>
+        <w:t>Specific hardware is built in specific places</w:t>
+      </w:r>
+    </w:p>
+    <w:p>
+      <w:pPr>
+        <w:pStyle w:val="ListParagraph"/>
+        <w:numPr>
+          <w:ilvl w:val="2"/>
+          <w:numId w:val="2"/>
+        </w:numPr>
+      </w:pPr>
+      <w:r>
+        <w:t>Once all the hardware is built, it can be assembled anywhere</w:t>
+      </w:r>
+    </w:p>
+    <w:p>
+      <w:pPr>
+        <w:pStyle w:val="ListParagraph"/>
+        <w:numPr>
+          <w:ilvl w:val="0"/>
+          <w:numId w:val="2"/>
+        </w:numPr>
+      </w:pPr>
+      <w:r>
+        <w:t>Uneven incidence of globalization</w:t>
+      </w:r>
+    </w:p>
+    <w:p>
+      <w:pPr>
+        <w:pStyle w:val="ListParagraph"/>
+        <w:numPr>
+          <w:ilvl w:val="1"/>
+          <w:numId w:val="2"/>
+        </w:numPr>
+      </w:pPr>
+      <w:r>
+        <w:t>Places that assemble some of the hardware can’t afford the hardware they are assembling</w:t>
+      </w:r>
+    </w:p>
+    <w:p>
+      <w:pPr>
+        <w:pStyle w:val="ListParagraph"/>
+        <w:numPr>
+          <w:ilvl w:val="0"/>
+          <w:numId w:val="2"/>
+        </w:numPr>
+      </w:pPr>
+      <w:r>
+        <w:t>Great depression</w:t>
+      </w:r>
+    </w:p>
+    <w:p>
+      <w:pPr>
+        <w:pStyle w:val="ListParagraph"/>
+        <w:numPr>
+          <w:ilvl w:val="1"/>
+          <w:numId w:val="2"/>
+        </w:numPr>
+      </w:pPr>
+      <w:r>
+        <w:t>FDR and the new deal</w:t>
+      </w:r>
+    </w:p>
+    <w:p>
+      <w:pPr>
+        <w:pStyle w:val="ListParagraph"/>
+        <w:numPr>
+          <w:ilvl w:val="2"/>
+          <w:numId w:val="2"/>
+        </w:numPr>
+      </w:pPr>
+      <w:r>
+        <w:t>PNW receives a lot of money</w:t>
+      </w:r>
+    </w:p>
+    <w:p>
+      <w:pPr>
+        <w:pStyle w:val="ListParagraph"/>
+        <w:numPr>
+          <w:ilvl w:val="3"/>
+          <w:numId w:val="2"/>
+        </w:numPr>
+      </w:pPr>
+      <w:r>
+        <w:t>AAA</w:t>
+      </w:r>
+    </w:p>
+    <w:p>
+      <w:pPr>
+        <w:pStyle w:val="ListParagraph"/>
+        <w:numPr>
+          <w:ilvl w:val="3"/>
+          <w:numId w:val="2"/>
+        </w:numPr>
+      </w:pPr>
+      <w:r>
+        <w:t>WPA</w:t>
+      </w:r>
+    </w:p>
+    <w:p>
+      <w:pPr>
+        <w:pStyle w:val="ListParagraph"/>
+        <w:numPr>
+          <w:ilvl w:val="3"/>
+          <w:numId w:val="2"/>
+        </w:numPr>
+      </w:pPr>
+      <w:r>
+        <w:t>CCC</w:t>
+      </w:r>
+    </w:p>
+    <w:p>
+      <w:pPr>
+        <w:pStyle w:val="ListParagraph"/>
+        <w:numPr>
+          <w:ilvl w:val="2"/>
+          <w:numId w:val="2"/>
+        </w:numPr>
+      </w:pPr>
+      <w:r>
+        <w:lastRenderedPageBreak/>
+        <w:t>Columbia dam produces a lot of electricity</w:t>
+      </w:r>
+    </w:p>
+    <w:p>
+      <w:pPr>
+        <w:pStyle w:val="ListParagraph"/>
+        <w:numPr>
+          <w:ilvl w:val="1"/>
+          <w:numId w:val="2"/>
+        </w:numPr>
+      </w:pPr>
+      <w:r>
+        <w:t>Feeds into WWI and WWII</w:t>
+      </w:r>
+    </w:p>
+    <w:p>
+      <w:pPr>
+        <w:pStyle w:val="ListParagraph"/>
+        <w:numPr>
+          <w:ilvl w:val="2"/>
+          <w:numId w:val="2"/>
+        </w:numPr>
+      </w:pPr>
+      <w:r>
+        <w:t>Columbia dam provides a lot of the power used for production of wartime goods</w:t>
+      </w:r>
+    </w:p>
+    <w:p>
+      <w:pPr>
+        <w:pStyle w:val="ListParagraph"/>
+        <w:numPr>
+          <w:ilvl w:val="0"/>
+          <w:numId w:val="2"/>
+        </w:numPr>
+      </w:pPr>
+      <w:r>
+        <w:t xml:space="preserve">WWII </w:t>
+      </w:r>
+    </w:p>
+    <w:p>
+      <w:pPr>
+        <w:pStyle w:val="ListParagraph"/>
+        <w:numPr>
+          <w:ilvl w:val="1"/>
+          <w:numId w:val="2"/>
+        </w:numPr>
+      </w:pPr>
+      <w:r>
+        <w:t>Urbanization</w:t>
+      </w:r>
+    </w:p>
+    <w:p>
+      <w:pPr>
+        <w:pStyle w:val="ListParagraph"/>
+        <w:numPr>
+          <w:ilvl w:val="1"/>
+          <w:numId w:val="2"/>
+        </w:numPr>
+      </w:pPr>
+      <w:r>
+        <w:t>Military bases</w:t>
+      </w:r>
+    </w:p>
+    <w:p>
+      <w:pPr>
+        <w:pStyle w:val="ListParagraph"/>
+        <w:numPr>
+          <w:ilvl w:val="1"/>
+          <w:numId w:val="2"/>
+        </w:numPr>
+      </w:pPr>
+      <w:r>
+        <w:t>Boeing in Seattle, Kaiser in Portland</w:t>
+      </w:r>
+    </w:p>
+    <w:p>
+      <w:pPr>
+        <w:pStyle w:val="ListParagraph"/>
+        <w:numPr>
+          <w:ilvl w:val="2"/>
+          <w:numId w:val="2"/>
+        </w:numPr>
+      </w:pPr>
+      <w:r>
+        <w:t>Produce most of the airplanes and boats (respectively) for WWII</w:t>
+      </w:r>
+    </w:p>
+    <w:p>
+      <w:pPr>
+        <w:pStyle w:val="ListParagraph"/>
+        <w:numPr>
+          <w:ilvl w:val="1"/>
+          <w:numId w:val="2"/>
+        </w:numPr>
+      </w:pPr>
+      <w:r>
+        <w:t>Industries that comes from WWII</w:t>
+      </w:r>
+    </w:p>
+    <w:p>
+      <w:pPr>
+        <w:pStyle w:val="ListParagraph"/>
+        <w:numPr>
+          <w:ilvl w:val="2"/>
+          <w:numId w:val="2"/>
+        </w:numPr>
+      </w:pPr>
+      <w:r>
+        <w:t>Nuclear</w:t>
+      </w:r>
+    </w:p>
+    <w:p>
+      <w:pPr>
+        <w:pStyle w:val="ListParagraph"/>
+        <w:numPr>
+          <w:ilvl w:val="2"/>
+          <w:numId w:val="2"/>
+        </w:numPr>
+      </w:pPr>
+      <w:r>
+        <w:t>Time saving technologies (like computers)</w:t>
+      </w:r>
+    </w:p>
+    <w:p>
+      <w:pPr>
+        <w:pStyle w:val="ListParagraph"/>
+        <w:numPr>
+          <w:ilvl w:val="2"/>
+          <w:numId w:val="2"/>
+        </w:numPr>
+      </w:pPr>
+      <w:r>
+        <w:t>Genetic engineering</w:t>
+      </w:r>
+    </w:p>
+    <w:p>
+      <w:pPr>
+        <w:pStyle w:val="ListParagraph"/>
+        <w:numPr>
+          <w:ilvl w:val="2"/>
+          <w:numId w:val="2"/>
+        </w:numPr>
+      </w:pPr>
+      <w:r>
+        <w:t>Information revolution</w:t>
+      </w:r>
+    </w:p>
+    <w:p>
+      <w:pPr>
+        <w:pStyle w:val="ListParagraph"/>
+        <w:numPr>
+          <w:ilvl w:val="2"/>
+          <w:numId w:val="2"/>
+        </w:numPr>
+      </w:pPr>
+      <w:r>
+        <w:t>New agricultural techniques</w:t>
+      </w:r>
+    </w:p>
+    <w:p>
+      <w:pPr>
+        <w:pStyle w:val="ListParagraph"/>
+        <w:numPr>
+          <w:ilvl w:val="3"/>
+          <w:numId w:val="2"/>
+        </w:numPr>
+      </w:pPr>
+      <w:r>
+        <w:t>WWII braceros program</w:t>
+      </w:r>
+    </w:p>
+    <w:p>
+      <w:pPr>
+        <w:pStyle w:val="ListParagraph"/>
+        <w:numPr>
+          <w:ilvl w:val="1"/>
+          <w:numId w:val="2"/>
+        </w:numPr>
+      </w:pPr>
+      <w:r>
+        <w:t>Feeds straight into the cold war, no peacetime economy lull after WWII</w:t>
+      </w:r>
+    </w:p>
+    <w:p>
+      <w:pPr>
+        <w:pStyle w:val="ListParagraph"/>
+        <w:numPr>
+          <w:ilvl w:val="0"/>
+          <w:numId w:val="2"/>
+        </w:numPr>
+      </w:pPr>
+      <w:r>
+        <w:t>Cold war</w:t>
+      </w:r>
+    </w:p>
+    <w:p>
+      <w:pPr>
+        <w:pStyle w:val="ListParagraph"/>
+        <w:numPr>
+          <w:ilvl w:val="1"/>
+          <w:numId w:val="2"/>
+        </w:numPr>
+      </w:pPr>
+      <w:r>
+        <w:t>Space race</w:t>
+      </w:r>
+    </w:p>
+    <w:p>
+      <w:pPr>
+        <w:pStyle w:val="ListParagraph"/>
+        <w:numPr>
+          <w:ilvl w:val="1"/>
+          <w:numId w:val="2"/>
+        </w:numPr>
+      </w:pPr>
+      <w:r>
+        <w:t>Nuclear proliferation (maybe not relevant)</w:t>
+      </w:r>
+    </w:p>
+    <w:p>
+      <w:pPr>
+        <w:pStyle w:val="ListParagraph"/>
+        <w:numPr>
+          <w:ilvl w:val="1"/>
+          <w:numId w:val="2"/>
+        </w:numPr>
+      </w:pPr>
+    </w:p>
+    <w:p>
+      <w:pPr>
+        <w:pStyle w:val="ListParagraph"/>
+        <w:ind w:left="2160"/>
+      </w:pPr>
+    </w:p>
+    <w:p>
+      <w:pPr>
+        <w:pStyle w:val="ListParagraph"/>
+        <w:ind w:left="2160"/>
+      </w:pPr>
+    </w:p>
+    <w:p>
+      <w:pPr>
+        <w:pStyle w:val="ListParagraph"/>
+        <w:numPr>
+          <w:ilvl w:val="0"/>
+          <w:numId w:val="2"/>
+        </w:numPr>
+      </w:pPr>
+      <w:r>
+        <w:t>L</w:t>
+      </w:r>
+      <w:r>
+        <w:t>iberalization</w:t>
+      </w:r>
+    </w:p>
+    <w:p>
+      <w:pPr>
+        <w:pStyle w:val="ListParagraph"/>
+        <w:numPr>
+          <w:ilvl w:val="1"/>
+          <w:numId w:val="2"/>
+        </w:numPr>
+      </w:pPr>
+      <w:r>
+        <w:t>Open and free trade between technology companies</w:t>
+      </w:r>
+      <w:r>
+        <w:t xml:space="preserve"> (specifically open source)</w:t>
+      </w:r>
+    </w:p>
+    <w:p>
+      <w:pPr>
+        <w:pStyle w:val="ListParagraph"/>
+        <w:numPr>
+          <w:ilvl w:val="1"/>
+          <w:numId w:val="2"/>
+        </w:numPr>
+      </w:pPr>
+      <w:r>
+        <w:t>Only state restrictions on things like cryptography</w:t>
+      </w:r>
+      <w:r>
+        <w:t>, IP</w:t>
+      </w:r>
+    </w:p>
+    <w:p>
+      <w:pPr>
+        <w:pStyle w:val="ListParagraph"/>
+        <w:numPr>
+          <w:ilvl w:val="0"/>
+          <w:numId w:val="2"/>
+        </w:numPr>
+      </w:pPr>
+      <w:r>
+        <w:t>Universalization</w:t>
+      </w:r>
+    </w:p>
+    <w:p>
+      <w:pPr>
+        <w:pStyle w:val="ListParagraph"/>
+        <w:numPr>
+          <w:ilvl w:val="1"/>
+          <w:numId w:val="2"/>
+        </w:numPr>
+      </w:pPr>
+      <w:r>
+        <w:t>Globally, everyone wants a cell phone / internet of things devices / deskop / tablet</w:t>
+      </w:r>
+    </w:p>
+    <w:p>
+      <w:pPr>
+        <w:pStyle w:val="ListParagraph"/>
+        <w:numPr>
+          <w:ilvl w:val="1"/>
+          <w:numId w:val="2"/>
+        </w:numPr>
+      </w:pPr>
+      <w:r>
+        <w:t>Globally, everyone wants access to information through the internet</w:t>
+      </w:r>
+    </w:p>
+    <w:p>
+      <w:pPr>
+        <w:pStyle w:val="ListParagraph"/>
+        <w:numPr>
+          <w:ilvl w:val="0"/>
+          <w:numId w:val="2"/>
+        </w:numPr>
+      </w:pPr>
+      <w:r>
+        <w:t>westernization/modernization</w:t>
+      </w:r>
+    </w:p>
+    <w:p>
+      <w:pPr>
+        <w:pStyle w:val="ListParagraph"/>
+        <w:numPr>
+          <w:ilvl w:val="1"/>
+          <w:numId w:val="2"/>
+        </w:numPr>
+      </w:pPr>
+      <w:r>
+        <w:t>internet/high tech business started in the west</w:t>
+      </w:r>
+    </w:p>
+    <w:p>
+      <w:pPr>
+        <w:pStyle w:val="ListParagraph"/>
+        <w:numPr>
+          <w:ilvl w:val="1"/>
+          <w:numId w:val="2"/>
+        </w:numPr>
+      </w:pPr>
+      <w:r>
+        <w:t>production chains for high tech objects stretches across several countries</w:t>
+      </w:r>
+      <w:r>
+        <w:t>, some developing, some developed</w:t>
+      </w:r>
+    </w:p>
+    <w:p>
+      <w:pPr>
+        <w:pStyle w:val="ListParagraph"/>
+        <w:numPr>
+          <w:ilvl w:val="0"/>
+          <w:numId w:val="2"/>
+        </w:numPr>
+      </w:pPr>
+      <w:r>
+        <w:t>respatialization</w:t>
+      </w:r>
+    </w:p>
+    <w:p>
+      <w:pPr>
+        <w:pStyle w:val="ListParagraph"/>
+        <w:numPr>
+          <w:ilvl w:val="1"/>
+          <w:numId w:val="2"/>
+        </w:numPr>
+      </w:pPr>
+      <w:r>
+        <w:t>Software doesn’t need to be developed any particular place</w:t>
+      </w:r>
+    </w:p>
+    <w:p>
+      <w:pPr>
+        <w:pStyle w:val="ListParagraph"/>
+        <w:numPr>
+          <w:ilvl w:val="2"/>
+          <w:numId w:val="2"/>
+        </w:numPr>
+      </w:pPr>
+      <w:r>
+        <w:t>Collaboration between remote areas of the globe</w:t>
+      </w:r>
+    </w:p>
+    <w:p>
+      <w:pPr>
+        <w:pStyle w:val="ListParagraph"/>
+      </w:pPr>
+    </w:p>
+    <w:p>
+      <w:pPr>
+        <w:pStyle w:val="ListParagraph"/>
+      </w:pPr>
+    </w:p>
+    <w:p>
+      <w:pPr>
+        <w:pStyle w:val="ListParagraph"/>
+      </w:pPr>
+      <w:r>
+        <w:t>(COPY PASTED, DON’T TAKE AS ALL USEFUL INFORMATION</w:t>
+      </w:r>
+      <w:r>
+        <w:t>, BUT SOME MIGHT BE</w:t>
+      </w:r>
+      <w:r>
+        <w:t>)</w:t>
+      </w:r>
+    </w:p>
+    <w:p>
+      <w:r>
+        <w:t>2. Scholte unpacks four social forces or dynamics that have driven the development of globalization – Capitalism, governance/regulation, identity, and rationalist kno</w:t>
+      </w:r>
+      <w:r>
+        <w:t>wledge.  Explain each of these.</w:t>
+      </w:r>
+    </w:p>
+    <w:p>
+      <w:pPr>
+        <w:numPr>
+          <w:ilvl w:val="0"/>
+          <w:numId w:val="3"/>
+        </w:numPr>
+        <w:spacing w:after="0" w:line="240" w:lineRule="auto"/>
+      </w:pPr>
+      <w:r>
+        <w:t>Capitalist production</w:t>
+      </w:r>
+    </w:p>
+    <w:p>
+      <w:pPr>
+        <w:numPr>
+          <w:ilvl w:val="1"/>
+          <w:numId w:val="3"/>
+        </w:numPr>
+        <w:spacing w:after="0" w:line="240" w:lineRule="auto"/>
+      </w:pPr>
+      <w:r>
+        <w:t>Global markets to increase sales volumes and enhance economies of scale</w:t>
+      </w:r>
+    </w:p>
+    <w:p>
+      <w:pPr>
+        <w:numPr>
+          <w:ilvl w:val="1"/>
+          <w:numId w:val="3"/>
+        </w:numPr>
+        <w:spacing w:after="0" w:line="240" w:lineRule="auto"/>
+      </w:pPr>
+      <w:r>
+        <w:lastRenderedPageBreak/>
+        <w:t>Global accounting of prices and tax liabilities to raise profits</w:t>
+      </w:r>
+    </w:p>
+    <w:p>
+      <w:pPr>
+        <w:numPr>
+          <w:ilvl w:val="1"/>
+          <w:numId w:val="3"/>
+        </w:numPr>
+        <w:spacing w:after="0" w:line="240" w:lineRule="auto"/>
+      </w:pPr>
+      <w:r>
+        <w:t>Global sourcing to reduce costs of production</w:t>
+      </w:r>
+    </w:p>
+    <w:p>
+      <w:pPr>
+        <w:numPr>
+          <w:ilvl w:val="1"/>
+          <w:numId w:val="3"/>
+        </w:numPr>
+        <w:spacing w:after="0" w:line="240" w:lineRule="auto"/>
+      </w:pPr>
+      <w:r>
+        <w:t>Supraterritorial commodities to increase the channels of accumulation</w:t>
+      </w:r>
+    </w:p>
+    <w:p>
+      <w:pPr>
+        <w:numPr>
+          <w:ilvl w:val="0"/>
+          <w:numId w:val="3"/>
+        </w:numPr>
+        <w:spacing w:after="0" w:line="240" w:lineRule="auto"/>
+      </w:pPr>
+      <w:r>
+        <w:t>Governance/regulation</w:t>
+      </w:r>
+    </w:p>
+    <w:p>
+      <w:pPr>
+        <w:numPr>
+          <w:ilvl w:val="1"/>
+          <w:numId w:val="3"/>
+        </w:numPr>
+        <w:spacing w:after="0" w:line="240" w:lineRule="auto"/>
+      </w:pPr>
+      <w:r>
+        <w:t>Governance agencies’ provision of the infrastructure to effect global connections</w:t>
+      </w:r>
+    </w:p>
+    <w:p>
+      <w:pPr>
+        <w:numPr>
+          <w:ilvl w:val="1"/>
+          <w:numId w:val="3"/>
+        </w:numPr>
+        <w:spacing w:after="0" w:line="240" w:lineRule="auto"/>
+      </w:pPr>
+      <w:r>
+        <w:t>States’ liberalization of cross-border transactions</w:t>
+      </w:r>
+    </w:p>
+    <w:p>
+      <w:pPr>
+        <w:numPr>
+          <w:ilvl w:val="1"/>
+          <w:numId w:val="3"/>
+        </w:numPr>
+        <w:spacing w:after="0" w:line="240" w:lineRule="auto"/>
+      </w:pPr>
+      <w:r>
+        <w:t>Legal guarantees of property rights for global capital</w:t>
+      </w:r>
+    </w:p>
+    <w:p>
+      <w:pPr>
+        <w:numPr>
+          <w:ilvl w:val="1"/>
+          <w:numId w:val="3"/>
+        </w:numPr>
+        <w:spacing w:after="0" w:line="240" w:lineRule="auto"/>
+      </w:pPr>
+      <w:r>
+        <w:t>Establishment and growth of transworld governance mechanisms</w:t>
+      </w:r>
+    </w:p>
+    <w:p>
+      <w:pPr>
+        <w:numPr>
+          <w:ilvl w:val="1"/>
+          <w:numId w:val="3"/>
+        </w:numPr>
+        <w:spacing w:after="0" w:line="240" w:lineRule="auto"/>
+      </w:pPr>
+      <w:r>
+        <w:t>Transplanetary standardization of technical specifications, legal principals and administrative procedures</w:t>
+      </w:r>
+    </w:p>
+    <w:p>
+      <w:pPr>
+        <w:numPr>
+          <w:ilvl w:val="0"/>
+          <w:numId w:val="3"/>
+        </w:numPr>
+        <w:spacing w:after="0" w:line="240" w:lineRule="auto"/>
+      </w:pPr>
+      <w:r>
+        <w:t>Identity construction</w:t>
+      </w:r>
+    </w:p>
+    <w:p>
+      <w:pPr>
+        <w:numPr>
+          <w:ilvl w:val="1"/>
+          <w:numId w:val="3"/>
+        </w:numPr>
+        <w:spacing w:after="0" w:line="240" w:lineRule="auto"/>
+      </w:pPr>
+      <w:r>
+        <w:t>National ‘selves’ constituted in relation to foreign ‘others’ within a global realm</w:t>
+      </w:r>
+    </w:p>
+    <w:p>
+      <w:pPr>
+        <w:numPr>
+          <w:ilvl w:val="1"/>
+          <w:numId w:val="3"/>
+        </w:numPr>
+        <w:spacing w:after="0" w:line="240" w:lineRule="auto"/>
+      </w:pPr>
+      <w:r>
+        <w:t>Assertions of various nation identities through transplanetary diasporas</w:t>
+      </w:r>
+    </w:p>
+    <w:p>
+      <w:pPr>
+        <w:numPr>
+          <w:ilvl w:val="1"/>
+          <w:numId w:val="3"/>
+        </w:numPr>
+        <w:spacing w:after="0" w:line="240" w:lineRule="auto"/>
+      </w:pPr>
+      <w:r>
+        <w:t>Affirmations of various non-territorial identities through transworld networks</w:t>
+      </w:r>
+    </w:p>
+    <w:p>
+      <w:pPr>
+        <w:numPr>
+          <w:ilvl w:val="0"/>
+          <w:numId w:val="3"/>
+        </w:numPr>
+        <w:spacing w:after="0" w:line="240" w:lineRule="auto"/>
+      </w:pPr>
+      <w:r>
+        <w:t>Rationalist knowledge</w:t>
+      </w:r>
+    </w:p>
+    <w:p>
+      <w:pPr>
+        <w:numPr>
+          <w:ilvl w:val="1"/>
+          <w:numId w:val="3"/>
+        </w:numPr>
+        <w:spacing w:after="0" w:line="240" w:lineRule="auto"/>
+      </w:pPr>
+      <w:r>
+        <w:t>Secularism constructions of the social world in terms of planet earth</w:t>
+      </w:r>
+    </w:p>
+    <w:p>
+      <w:pPr>
+        <w:numPr>
+          <w:ilvl w:val="1"/>
+          <w:numId w:val="3"/>
+        </w:numPr>
+        <w:spacing w:after="0" w:line="240" w:lineRule="auto"/>
+      </w:pPr>
+      <w:r>
+        <w:t>Anthropocentric orientation to the planetary home of the human species</w:t>
+      </w:r>
+    </w:p>
+    <w:p>
+      <w:pPr>
+        <w:numPr>
+          <w:ilvl w:val="1"/>
+          <w:numId w:val="3"/>
+        </w:numPr>
+        <w:spacing w:after="0" w:line="240" w:lineRule="auto"/>
+      </w:pPr>
+      <w:r>
+        <w:t>Scientific notions of objective truths with transplanetary validity</w:t>
+      </w:r>
+    </w:p>
+    <w:p>
+      <w:pPr>
+        <w:numPr>
+          <w:ilvl w:val="1"/>
+          <w:numId w:val="3"/>
+        </w:numPr>
+        <w:spacing w:after="0" w:line="240" w:lineRule="auto"/>
+      </w:pPr>
+      <w:r>
+        <w:t>Instrumentalist efficiency arguments against ‘irrational’ territorial divisions</w:t>
+      </w:r>
+    </w:p>
+    <w:p>
+      <w:pPr>
+        <w:pStyle w:val="ListParagraph"/>
+      </w:pPr>
+    </w:p>
+    <w:p>
+      <w:pPr>
+        <w:pStyle w:val="ListParagraph"/>
+      </w:pPr>
+    </w:p>
+    <w:p>
+      <w:r>
+        <w:t xml:space="preserve">A. What is commoditization? </w:t>
+      </w:r>
+    </w:p>
+    <w:p/>
+    <w:p>
+      <w:r>
+        <w:t>When a surplus resource is turned into an object that can be traded.</w:t>
+      </w:r>
+    </w:p>
+    <w:p/>
+    <w:p/>
+    <w:p>
+      <w:r>
+        <w:t>B. How has it expanded under conditions of globalization?</w:t>
+      </w:r>
+    </w:p>
+    <w:p/>
+    <w:p>
+      <w:r>
+        <w:t>6 developments:</w:t>
+      </w:r>
+    </w:p>
+    <w:p>
+      <w:pPr>
+        <w:numPr>
+          <w:ilvl w:val="0"/>
+          <w:numId w:val="4"/>
+        </w:numPr>
+        <w:spacing w:after="0" w:line="240" w:lineRule="auto"/>
+      </w:pPr>
+      <w:r>
+        <w:t>Global markets have increased the scale of older forms of commodification in primary and industrial goods</w:t>
+      </w:r>
+    </w:p>
+    <w:p>
+      <w:pPr>
+        <w:numPr>
+          <w:ilvl w:val="0"/>
+          <w:numId w:val="4"/>
+        </w:numPr>
+        <w:spacing w:after="0" w:line="240" w:lineRule="auto"/>
+      </w:pPr>
+      <w:r>
+        <w:t>Consumerism, much of it related to global products, has considerably extended the range of industrial capital</w:t>
+      </w:r>
+    </w:p>
+    <w:p>
+      <w:pPr>
+        <w:numPr>
+          <w:ilvl w:val="0"/>
+          <w:numId w:val="4"/>
+        </w:numPr>
+        <w:spacing w:after="0" w:line="240" w:lineRule="auto"/>
+      </w:pPr>
+      <w:r>
+        <w:t>Financial institution growth</w:t>
+      </w:r>
+    </w:p>
+    <w:p>
+      <w:pPr>
+        <w:numPr>
+          <w:ilvl w:val="0"/>
+          <w:numId w:val="4"/>
+        </w:numPr>
+        <w:spacing w:after="0" w:line="240" w:lineRule="auto"/>
+      </w:pPr>
+      <w:r>
+        <w:t>New commodities areas involving information and communications</w:t>
+      </w:r>
+    </w:p>
+    <w:p>
+      <w:pPr>
+        <w:numPr>
+          <w:ilvl w:val="0"/>
+          <w:numId w:val="4"/>
+        </w:numPr>
+        <w:spacing w:after="0" w:line="240" w:lineRule="auto"/>
+      </w:pPr>
+      <w:r>
+        <w:t>global companies and markets for biotechnology and nanotechnology</w:t>
+      </w:r>
+    </w:p>
+    <w:p>
+      <w:pPr>
+        <w:numPr>
+          <w:ilvl w:val="0"/>
+          <w:numId w:val="4"/>
+        </w:numPr>
+        <w:spacing w:after="0" w:line="240" w:lineRule="auto"/>
+      </w:pPr>
+      <w:r>
+        <w:t>global migration adds to increased commodification of care work</w:t>
+      </w:r>
+    </w:p>
+    <w:p/>
+    <w:p>
+      <w:r>
+        <w:t>C. What are:</w:t>
+      </w:r>
+    </w:p>
+    <w:p/>
+    <w:p>
+      <w:r>
+        <w:lastRenderedPageBreak/>
+        <w:t>Consumer capital:</w:t>
+      </w:r>
+    </w:p>
+    <w:p>
+      <w:r>
+        <w:t>Objects purchased by a consumer which are rapidly acquired and then disposed of.</w:t>
+      </w:r>
+    </w:p>
+    <w:p/>
+    <w:p>
+      <w:r>
+        <w:t>Finance capital:</w:t>
+      </w:r>
+    </w:p>
+    <w:p>
+      <w:r>
+        <w:t>Finance as a means of accumulation and support to capitalist production</w:t>
+      </w:r>
+    </w:p>
+    <w:p/>
+    <w:p>
+      <w:r>
+        <w:t>Communication and Information Capital:</w:t>
+      </w:r>
+    </w:p>
+    <w:p>
+      <w:r>
+        <w:t>Hardware (for communication)</w:t>
+      </w:r>
+    </w:p>
+    <w:p>
+      <w:r>
+        <w:t>Software</w:t>
+      </w:r>
+    </w:p>
+    <w:p>
+      <w:r>
+        <w:t>Servicing</w:t>
+      </w:r>
+    </w:p>
+    <w:p>
+      <w:r>
+        <w:t>Content</w:t>
+      </w:r>
+    </w:p>
+    <w:p>
+      <w:r>
+        <w:t>The support and distribution of the above 4</w:t>
+      </w:r>
+    </w:p>
+    <w:p/>
+    <w:p>
+      <w:r>
+        <w:t>Genetic/ Atomic capital:</w:t>
+      </w:r>
+    </w:p>
+    <w:p>
+      <w:r>
+        <w:t>Biotechnology and nanotechnology</w:t>
+      </w:r>
+    </w:p>
+    <w:p>
+      <w:r>
+        <w:t>People creating/editing organisms and creating tiny machines</w:t>
+      </w:r>
+    </w:p>
+    <w:p/>
+    <w:p>
+      <w:r>
+        <w:t>Care Capital:</w:t>
+      </w:r>
+      <w:r>
+        <w:br/>
+        <w:t>services provided to people who are unable to care for themselves, usually disabled, elderly, ill, or young people.</w:t>
+      </w:r>
+    </w:p>
+    <w:p/>
+    <w:p>
+      <w:pPr>
+        <w:pStyle w:val="ListParagraph"/>
+      </w:pPr>
+    </w:p>
+    <w:p>
+      <w:pPr>
+        <w:pStyle w:val="ListParagraph"/>
+      </w:pPr>
+    </w:p>
+    <w:p>
+      <w:pPr>
+        <w:pStyle w:val="ListParagraph"/>
+      </w:pPr>
+      <w:r>
+        <w:t>STOPPED ON HW # 5</w:t>
       </w:r>
       <w:bookmarkStart w:id="0" w:name="_GoBack"/>
       <w:bookmarkEnd w:id="0"/>
-      <w:r>
-        <w:t xml:space="preserve"> and Alaska</w:t>
-      </w:r>
     </w:p>
     <w:sectPr>
       <w:pgSz w:w="12240" w:h="15840"/>
@@ -43,7 +1308,93 @@
 
 <file path=word/numbering.xml><?xml version="1.0" encoding="utf-8"?>
 <w:numbering xmlns:wpc="http://schemas.microsoft.com/office/word/2010/wordprocessingCanvas" xmlns:mc="http://schemas.openxmlformats.org/markup-compatibility/2006" xmlns:o="urn:schemas-microsoft-com:office:office" xmlns:r="http://schemas.openxmlformats.org/officeDocument/2006/relationships" xmlns:m="http://schemas.openxmlformats.org/officeDocument/2006/math" xmlns:v="urn:schemas-microsoft-com:vml" xmlns:wp14="http://schemas.microsoft.com/office/word/2010/wordprocessingDrawing" xmlns:wp="http://schemas.openxmlformats.org/drawingml/2006/wordprocessingDrawing" xmlns:w10="urn:schemas-microsoft-com:office:word" xmlns:w="http://schemas.openxmlformats.org/wordprocessingml/2006/main" xmlns:w14="http://schemas.microsoft.com/office/word/2010/wordml" xmlns:w15="http://schemas.microsoft.com/office/word/2012/wordml" xmlns:wpg="http://schemas.microsoft.com/office/word/2010/wordprocessingGroup" xmlns:wpi="http://schemas.microsoft.com/office/word/2010/wordprocessingInk" xmlns:wne="http://schemas.microsoft.com/office/word/2006/wordml" xmlns:wps="http://schemas.microsoft.com/office/word/2010/wordprocessingShape" mc:Ignorable="w14 w15 wp14">
-  <w:abstractNum w:abstractNumId="0">
+  <w:abstractNum w:abstractNumId="0" w15:restartNumberingAfterBreak="0">
+    <w:nsid w:val="131259B2"/>
+    <w:multiLevelType w:val="hybridMultilevel"/>
+    <w:tmpl w:val="B7F60DF6"/>
+    <w:lvl w:ilvl="0" w:tplc="0409000F">
+      <w:start w:val="1"/>
+      <w:numFmt w:val="decimal"/>
+      <w:lvlText w:val="%1."/>
+      <w:lvlJc w:val="left"/>
+      <w:pPr>
+        <w:ind w:left="720" w:hanging="360"/>
+      </w:pPr>
+    </w:lvl>
+    <w:lvl w:ilvl="1" w:tplc="04090019">
+      <w:start w:val="1"/>
+      <w:numFmt w:val="lowerLetter"/>
+      <w:lvlText w:val="%2."/>
+      <w:lvlJc w:val="left"/>
+      <w:pPr>
+        <w:ind w:left="1440" w:hanging="360"/>
+      </w:pPr>
+    </w:lvl>
+    <w:lvl w:ilvl="2" w:tplc="0409001B" w:tentative="1">
+      <w:start w:val="1"/>
+      <w:numFmt w:val="lowerRoman"/>
+      <w:lvlText w:val="%3."/>
+      <w:lvlJc w:val="right"/>
+      <w:pPr>
+        <w:ind w:left="2160" w:hanging="180"/>
+      </w:pPr>
+    </w:lvl>
+    <w:lvl w:ilvl="3" w:tplc="0409000F" w:tentative="1">
+      <w:start w:val="1"/>
+      <w:numFmt w:val="decimal"/>
+      <w:lvlText w:val="%4."/>
+      <w:lvlJc w:val="left"/>
+      <w:pPr>
+        <w:ind w:left="2880" w:hanging="360"/>
+      </w:pPr>
+    </w:lvl>
+    <w:lvl w:ilvl="4" w:tplc="04090019" w:tentative="1">
+      <w:start w:val="1"/>
+      <w:numFmt w:val="lowerLetter"/>
+      <w:lvlText w:val="%5."/>
+      <w:lvlJc w:val="left"/>
+      <w:pPr>
+        <w:ind w:left="3600" w:hanging="360"/>
+      </w:pPr>
+    </w:lvl>
+    <w:lvl w:ilvl="5" w:tplc="0409001B" w:tentative="1">
+      <w:start w:val="1"/>
+      <w:numFmt w:val="lowerRoman"/>
+      <w:lvlText w:val="%6."/>
+      <w:lvlJc w:val="right"/>
+      <w:pPr>
+        <w:ind w:left="4320" w:hanging="180"/>
+      </w:pPr>
+    </w:lvl>
+    <w:lvl w:ilvl="6" w:tplc="0409000F" w:tentative="1">
+      <w:start w:val="1"/>
+      <w:numFmt w:val="decimal"/>
+      <w:lvlText w:val="%7."/>
+      <w:lvlJc w:val="left"/>
+      <w:pPr>
+        <w:ind w:left="5040" w:hanging="360"/>
+      </w:pPr>
+    </w:lvl>
+    <w:lvl w:ilvl="7" w:tplc="04090019" w:tentative="1">
+      <w:start w:val="1"/>
+      <w:numFmt w:val="lowerLetter"/>
+      <w:lvlText w:val="%8."/>
+      <w:lvlJc w:val="left"/>
+      <w:pPr>
+        <w:ind w:left="5760" w:hanging="360"/>
+      </w:pPr>
+    </w:lvl>
+    <w:lvl w:ilvl="8" w:tplc="0409001B" w:tentative="1">
+      <w:start w:val="1"/>
+      <w:numFmt w:val="lowerRoman"/>
+      <w:lvlText w:val="%9."/>
+      <w:lvlJc w:val="right"/>
+      <w:pPr>
+        <w:ind w:left="6480" w:hanging="180"/>
+      </w:pPr>
+    </w:lvl>
+  </w:abstractNum>
+  <w:abstractNum w:abstractNumId="1" w15:restartNumberingAfterBreak="0">
     <w:nsid w:val="19CC4E32"/>
     <w:multiLevelType w:val="hybridMultilevel"/>
     <w:tmpl w:val="AF4CA2C4"/>
@@ -155,10 +1506,10 @@
       </w:rPr>
     </w:lvl>
   </w:abstractNum>
-  <w:abstractNum w:abstractNumId="1">
+  <w:abstractNum w:abstractNumId="2" w15:restartNumberingAfterBreak="0">
     <w:nsid w:val="2B051BAB"/>
     <w:multiLevelType w:val="hybridMultilevel"/>
-    <w:tmpl w:val="E3247138"/>
+    <w:tmpl w:val="924A8DB6"/>
     <w:lvl w:ilvl="0" w:tplc="4F32A03E">
       <w:numFmt w:val="bullet"/>
       <w:lvlText w:val="-"/>
@@ -182,7 +1533,7 @@
         <w:rFonts w:ascii="Courier New" w:hAnsi="Courier New" w:cs="Courier New" w:hint="default"/>
       </w:rPr>
     </w:lvl>
-    <w:lvl w:ilvl="2" w:tplc="04090005" w:tentative="1">
+    <w:lvl w:ilvl="2" w:tplc="04090005">
       <w:start w:val="1"/>
       <w:numFmt w:val="bullet"/>
       <w:lvlText w:val=""/>
@@ -194,7 +1545,7 @@
         <w:rFonts w:ascii="Wingdings" w:hAnsi="Wingdings" w:hint="default"/>
       </w:rPr>
     </w:lvl>
-    <w:lvl w:ilvl="3" w:tplc="04090001" w:tentative="1">
+    <w:lvl w:ilvl="3" w:tplc="04090001">
       <w:start w:val="1"/>
       <w:numFmt w:val="bullet"/>
       <w:lvlText w:val=""/>
@@ -267,11 +1618,106 @@
       </w:rPr>
     </w:lvl>
   </w:abstractNum>
+  <w:abstractNum w:abstractNumId="3" w15:restartNumberingAfterBreak="0">
+    <w:nsid w:val="6B086EDD"/>
+    <w:multiLevelType w:val="hybridMultilevel"/>
+    <w:tmpl w:val="48369AA8"/>
+    <w:lvl w:ilvl="0" w:tplc="B726CCC6">
+      <w:start w:val="1"/>
+      <w:numFmt w:val="decimal"/>
+      <w:lvlText w:val="%1)"/>
+      <w:lvlJc w:val="left"/>
+      <w:pPr>
+        <w:ind w:left="1080" w:hanging="360"/>
+      </w:pPr>
+      <w:rPr>
+        <w:rFonts w:hint="default"/>
+      </w:rPr>
+    </w:lvl>
+    <w:lvl w:ilvl="1" w:tplc="04090019" w:tentative="1">
+      <w:start w:val="1"/>
+      <w:numFmt w:val="lowerLetter"/>
+      <w:lvlText w:val="%2."/>
+      <w:lvlJc w:val="left"/>
+      <w:pPr>
+        <w:ind w:left="1800" w:hanging="360"/>
+      </w:pPr>
+    </w:lvl>
+    <w:lvl w:ilvl="2" w:tplc="0409001B" w:tentative="1">
+      <w:start w:val="1"/>
+      <w:numFmt w:val="lowerRoman"/>
+      <w:lvlText w:val="%3."/>
+      <w:lvlJc w:val="right"/>
+      <w:pPr>
+        <w:ind w:left="2520" w:hanging="180"/>
+      </w:pPr>
+    </w:lvl>
+    <w:lvl w:ilvl="3" w:tplc="0409000F" w:tentative="1">
+      <w:start w:val="1"/>
+      <w:numFmt w:val="decimal"/>
+      <w:lvlText w:val="%4."/>
+      <w:lvlJc w:val="left"/>
+      <w:pPr>
+        <w:ind w:left="3240" w:hanging="360"/>
+      </w:pPr>
+    </w:lvl>
+    <w:lvl w:ilvl="4" w:tplc="04090019" w:tentative="1">
+      <w:start w:val="1"/>
+      <w:numFmt w:val="lowerLetter"/>
+      <w:lvlText w:val="%5."/>
+      <w:lvlJc w:val="left"/>
+      <w:pPr>
+        <w:ind w:left="3960" w:hanging="360"/>
+      </w:pPr>
+    </w:lvl>
+    <w:lvl w:ilvl="5" w:tplc="0409001B" w:tentative="1">
+      <w:start w:val="1"/>
+      <w:numFmt w:val="lowerRoman"/>
+      <w:lvlText w:val="%6."/>
+      <w:lvlJc w:val="right"/>
+      <w:pPr>
+        <w:ind w:left="4680" w:hanging="180"/>
+      </w:pPr>
+    </w:lvl>
+    <w:lvl w:ilvl="6" w:tplc="0409000F" w:tentative="1">
+      <w:start w:val="1"/>
+      <w:numFmt w:val="decimal"/>
+      <w:lvlText w:val="%7."/>
+      <w:lvlJc w:val="left"/>
+      <w:pPr>
+        <w:ind w:left="5400" w:hanging="360"/>
+      </w:pPr>
+    </w:lvl>
+    <w:lvl w:ilvl="7" w:tplc="04090019" w:tentative="1">
+      <w:start w:val="1"/>
+      <w:numFmt w:val="lowerLetter"/>
+      <w:lvlText w:val="%8."/>
+      <w:lvlJc w:val="left"/>
+      <w:pPr>
+        <w:ind w:left="6120" w:hanging="360"/>
+      </w:pPr>
+    </w:lvl>
+    <w:lvl w:ilvl="8" w:tplc="0409001B" w:tentative="1">
+      <w:start w:val="1"/>
+      <w:numFmt w:val="lowerRoman"/>
+      <w:lvlText w:val="%9."/>
+      <w:lvlJc w:val="right"/>
+      <w:pPr>
+        <w:ind w:left="6840" w:hanging="180"/>
+      </w:pPr>
+    </w:lvl>
+  </w:abstractNum>
   <w:num w:numId="1">
+    <w:abstractNumId w:val="1"/>
+  </w:num>
+  <w:num w:numId="2">
+    <w:abstractNumId w:val="2"/>
+  </w:num>
+  <w:num w:numId="3">
     <w:abstractNumId w:val="0"/>
   </w:num>
-  <w:num w:numId="2">
-    <w:abstractNumId w:val="1"/>
+  <w:num w:numId="4">
+    <w:abstractNumId w:val="3"/>
   </w:num>
 </w:numbering>
 </file>
@@ -673,7 +2119,6 @@
   <w:style w:type="character" w:default="1" w:styleId="DefaultParagraphFont">
     <w:name w:val="Default Paragraph Font"/>
     <w:uiPriority w:val="1"/>
-    <w:semiHidden/>
     <w:unhideWhenUsed/>
   </w:style>
   <w:style w:type="table" w:default="1" w:styleId="TableNormal">

</xml_diff>

<commit_message>
A few spelling corrections, words added.
</commit_message>
<xml_diff>
--- a/TermPaper.docx
+++ b/TermPaper.docx
@@ -359,44 +359,35 @@
       </w:r>
     </w:p>
     <w:p/>
+    <w:p>
+      <w:r>
+        <w:lastRenderedPageBreak/>
+        <w:t>STILL TODO:</w:t>
+      </w:r>
+    </w:p>
+    <w:p>
+      <w:r>
+        <w:t>Research some companies that came out of the Kaiser/Intel/Tektronix circles!!!</w:t>
+      </w:r>
+    </w:p>
+    <w:p>
+      <w:r>
+        <w:t>Tie the whole thing together, make it sound better.</w:t>
+      </w:r>
+    </w:p>
     <w:p/>
     <w:p/>
     <w:p/>
     <w:p>
-      <w:bookmarkStart w:id="0" w:name="_GoBack"/>
       <w:r>
         <w:tab/>
         <w:t xml:space="preserve">To examine the way the field of embedded computing and microcontrollers has been shaped by globalization, one must first define globalization. According to Sholte there are five </w:t>
       </w:r>
       <w:r>
-        <w:t xml:space="preserve">main possible definitions of globalization, </w:t>
-      </w:r>
-      <w:r>
-        <w:t>Internationalization</w:t>
-      </w:r>
-      <w:r>
-        <w:t xml:space="preserve"> or the </w:t>
-      </w:r>
-      <w:r>
-        <w:t xml:space="preserve">exchanges between countries, </w:t>
-      </w:r>
-      <w:r>
-        <w:t>Liberalization</w:t>
-      </w:r>
-      <w:r>
-        <w:t xml:space="preserve"> or the liberties that people enjoy, </w:t>
-      </w:r>
-      <w:r>
-        <w:t>Universalization</w:t>
-      </w:r>
-      <w:r>
-        <w:t xml:space="preserve"> or making everything in the world the same regardless of location, </w:t>
-      </w:r>
-      <w:r>
-        <w:t>Westernization</w:t>
-      </w:r>
-      <w:r>
-        <w:t xml:space="preserve"> or making everything in the world similar to the western states, or Schulte’s personal choice of </w:t>
+        <w:t xml:space="preserve">main possible definitions of globalization, Internationalization or the </w:t>
+      </w:r>
+      <w:r>
+        <w:t xml:space="preserve">exchanges between countries, Liberalization or the liberties that people enjoy, Universalization or making everything in the world the same regardless of location, Westernization or making everything in the world similar to the western states, or Schulte’s personal choice of </w:t>
       </w:r>
       <w:proofErr w:type="spellStart"/>
       <w:r>
@@ -407,19 +398,7 @@
         <w:t xml:space="preserve"> or describing globalization in terms of the connections between people. If we talk about things in terms of Internationalization, the microcontroller industry has </w:t>
       </w:r>
       <w:r>
-        <w:t xml:space="preserve">spanned multiple countries for their supply lines and production chains to produce final products. If we talk about things in terms of </w:t>
-      </w:r>
-      <w:r>
-        <w:t>Liberalization</w:t>
-      </w:r>
-      <w:r>
-        <w:t xml:space="preserve">, the microcontroller industry has varying fair use policies but all open source hardware and software is free for anyone in the world to use. If we talk about things in terms of </w:t>
-      </w:r>
-      <w:r>
-        <w:t>Universalization</w:t>
-      </w:r>
-      <w:r>
-        <w:t>, the microcontroller has been key in producing products that everyone wants globally like cell phones and tablets, creating a shared usage experience.</w:t>
+        <w:t>spanned multiple countries for their supply lines and production chains to produce final products. If we talk about things in terms of Liberalization, the microcontroller industry has varying fair use policies but all open source hardware and software is free for anyone in the world to use. If we talk about things in terms of Universalization, the microcontroller has been key in producing products that everyone wants globally like cell phones and tablets, creating a shared usage experience.</w:t>
       </w:r>
       <w:r>
         <w:t xml:space="preserve"> If we talk about things in terms of W</w:t>
@@ -472,13 +451,36 @@
         <w:t>The field of computing and microcontrollers</w:t>
       </w:r>
       <w:r>
-        <w:t xml:space="preserve"> in the Pacific Northwest</w:t>
+        <w:t xml:space="preserve"> in the Pacific North</w:t>
+      </w:r>
+      <w:r>
+        <w:t>w</w:t>
+      </w:r>
+      <w:r>
+        <w:t>est</w:t>
       </w:r>
       <w:r>
         <w:t xml:space="preserve"> </w:t>
       </w:r>
       <w:r>
-        <w:t>has a long and complicated history with its roots firmly embedded in the development of globalization. Starting back in the great depression, FDR allocated federal funds for 3 major groups, the AAA (</w:t>
+        <w:t>has a long and complicated history with its roo</w:t>
+      </w:r>
+      <w:bookmarkStart w:id="0" w:name="_GoBack"/>
+      <w:bookmarkEnd w:id="0"/>
+      <w:r>
+        <w:t>ts firmly embedded in the development of globalization. Starting back in the great depression, FDR allocated federal funds for</w:t>
+      </w:r>
+      <w:r>
+        <w:t xml:space="preserve"> several 3 letter organizations as a stimulus plan. The 3 major groups </w:t>
+      </w:r>
+      <w:r>
+        <w:t>that impacted the Pacific Northw</w:t>
+      </w:r>
+      <w:r>
+        <w:t>est were the</w:t>
+      </w:r>
+      <w:r>
+        <w:t xml:space="preserve"> AAA (</w:t>
       </w:r>
       <w:r>
         <w:t>Agricultural Adjustment Administration</w:t>
@@ -542,7 +544,13 @@
         <w:t xml:space="preserve"> jobs building roads, b</w:t>
       </w:r>
       <w:r>
-        <w:t>ridges, and dams, such as the Columbia Dam and other infrastructure projects in the Pacific North West [</w:t>
+        <w:t>ridges, and dams, such as the Columbia Dam and other infrastructur</w:t>
+      </w:r>
+      <w:r>
+        <w:t>e projects in the Pacific Northw</w:t>
+      </w:r>
+      <w:r>
+        <w:t>est [</w:t>
       </w:r>
       <w:r>
         <w:t>1]. The AAA</w:t>
@@ -560,7 +568,13 @@
         <w:t>[2]</w:t>
       </w:r>
       <w:r>
-        <w:t xml:space="preserve"> These three groups increased economic production and infrastructure throughout the Pacific North West, paving the way for the boom in production that followed.</w:t>
+        <w:t xml:space="preserve"> These three groups increased economic production and infrastructur</w:t>
+      </w:r>
+      <w:r>
+        <w:t>e throughout the Pacific Northw</w:t>
+      </w:r>
+      <w:r>
+        <w:t>est, paving the way for the boom in production that followed.</w:t>
       </w:r>
     </w:p>
     <w:p>
@@ -608,17 +622,23 @@
         <w:t>when the Japanese bombed Pearl Harbor.</w:t>
       </w:r>
       <w:r>
-        <w:t xml:space="preserve"> This single event unified the county against a common enemy and sparked production in three major areas, boats, airplanes, and nuclear power. Boeing in Seattle quickly went through a transformation, quickly growing to become 70% of all revenue in Seattle. By the end of the war they were producing a plane every day. Similarly in Portland, Kaiser went through a transformation to employ over 100,000 people by the end of the war. Their production grew until they were able to build a boat every 5 days, producing more ships than anywhere else in the United States. </w:t>
-      </w:r>
-      <w:r>
-        <w:t xml:space="preserve">Hanford Washington also grew at a great rate, refining nuclear material for the government’s various nuclear programs. Nowhere near as many people ended up in </w:t>
+        <w:t xml:space="preserve"> This single event unified the county against a common enemy and sparked production in three major areas, boats, airplanes, and </w:t>
       </w:r>
       <w:r>
         <w:lastRenderedPageBreak/>
-        <w:t xml:space="preserve">Hanford as they did in Seattle or Portland as the nuclear refinement program was highly classified and the workers were screened much more carefully. All three locations were picked due to their proximity to the Columbia Dam, which serviced most of their electrical needs. </w:t>
-      </w:r>
-      <w:r>
-        <w:t>The combination of population, power, and relevant businesses rocketed the growth of the Pacific North West forward into the cutting edge of technology and production.</w:t>
+        <w:t xml:space="preserve">nuclear power. Boeing in Seattle quickly went through a transformation, quickly growing to become 70% of all revenue in Seattle. By the end of the war they were producing a plane every day. Similarly in Portland, Kaiser went through a transformation to employ over 100,000 people by the end of the war. Their production grew until they were able to build a boat every 5 days, producing more ships than anywhere else in the United States. </w:t>
+      </w:r>
+      <w:r>
+        <w:t xml:space="preserve">Hanford Washington also grew at a great rate, refining nuclear material for the government’s various nuclear programs. Nowhere near as many people ended up in Hanford as they did in Seattle or Portland as the nuclear refinement program was highly classified and the workers were screened much more carefully. All three locations were picked due to their proximity to the Columbia Dam, which serviced most of their electrical needs. </w:t>
+      </w:r>
+      <w:r>
+        <w:t>The combination of population, power, and relevant businesses rocketed t</w:t>
+      </w:r>
+      <w:r>
+        <w:t>he growth of the Pacific Northw</w:t>
+      </w:r>
+      <w:r>
+        <w:t>est forward into the cutting edge of technology and production.</w:t>
       </w:r>
     </w:p>
     <w:p>
@@ -677,7 +697,11 @@
         <w:t>[3]</w:t>
       </w:r>
       <w:r>
-        <w:t xml:space="preserve">. This explosion of devices allows people in almost every disparate region of the world to communicate with each other and with people in other regions of the world, although </w:t>
+        <w:t xml:space="preserve">. This explosion of devices allows people in almost every disparate region of the world to communicate with each other and with people in other regions of the world, </w:t>
+      </w:r>
+      <w:r>
+        <w:lastRenderedPageBreak/>
+        <w:t xml:space="preserve">although </w:t>
       </w:r>
       <w:r>
         <w:t>fees</w:t>
@@ -707,7 +731,6 @@
         <w:t>meaning it would not be possible to achieve so much without the reductions in price and increase in availability microcontrollers afford.</w:t>
       </w:r>
     </w:p>
-    <w:bookmarkEnd w:id="0"/>
     <w:p>
       <w:pPr>
         <w:rPr>
@@ -737,457 +760,457 @@
         </w:numPr>
       </w:pPr>
       <w:r>
+        <w:t>Great depression</w:t>
+      </w:r>
+    </w:p>
+    <w:p>
+      <w:pPr>
+        <w:pStyle w:val="ListParagraph"/>
+        <w:numPr>
+          <w:ilvl w:val="1"/>
+          <w:numId w:val="2"/>
+        </w:numPr>
+      </w:pPr>
+      <w:r>
+        <w:t>FDR and the new deal</w:t>
+      </w:r>
+    </w:p>
+    <w:p>
+      <w:pPr>
+        <w:pStyle w:val="ListParagraph"/>
+        <w:numPr>
+          <w:ilvl w:val="2"/>
+          <w:numId w:val="2"/>
+        </w:numPr>
+      </w:pPr>
+      <w:r>
+        <w:t>PNW receives a lot of money</w:t>
+      </w:r>
+    </w:p>
+    <w:p>
+      <w:pPr>
+        <w:pStyle w:val="ListParagraph"/>
+        <w:numPr>
+          <w:ilvl w:val="3"/>
+          <w:numId w:val="2"/>
+        </w:numPr>
+      </w:pPr>
+      <w:r>
+        <w:t>AAA</w:t>
+      </w:r>
+    </w:p>
+    <w:p>
+      <w:pPr>
+        <w:pStyle w:val="ListParagraph"/>
+        <w:numPr>
+          <w:ilvl w:val="3"/>
+          <w:numId w:val="2"/>
+        </w:numPr>
+      </w:pPr>
+      <w:r>
+        <w:t>WPA</w:t>
+      </w:r>
+    </w:p>
+    <w:p>
+      <w:pPr>
+        <w:pStyle w:val="ListParagraph"/>
+        <w:numPr>
+          <w:ilvl w:val="3"/>
+          <w:numId w:val="2"/>
+        </w:numPr>
+      </w:pPr>
+      <w:r>
+        <w:t>CCC</w:t>
+      </w:r>
+    </w:p>
+    <w:p>
+      <w:pPr>
+        <w:pStyle w:val="ListParagraph"/>
+        <w:numPr>
+          <w:ilvl w:val="2"/>
+          <w:numId w:val="2"/>
+        </w:numPr>
+      </w:pPr>
+      <w:r>
+        <w:t>Columbia dam produces a lot of electricity</w:t>
+      </w:r>
+    </w:p>
+    <w:p>
+      <w:pPr>
+        <w:pStyle w:val="ListParagraph"/>
+        <w:numPr>
+          <w:ilvl w:val="1"/>
+          <w:numId w:val="2"/>
+        </w:numPr>
+      </w:pPr>
+      <w:r>
+        <w:t>Feeds into WWI and WWII</w:t>
+      </w:r>
+    </w:p>
+    <w:p>
+      <w:pPr>
+        <w:pStyle w:val="ListParagraph"/>
+        <w:numPr>
+          <w:ilvl w:val="2"/>
+          <w:numId w:val="2"/>
+        </w:numPr>
+      </w:pPr>
+      <w:r>
+        <w:t>Columbia dam provides a lot of the power used for production of wartime goods</w:t>
+      </w:r>
+    </w:p>
+    <w:p>
+      <w:pPr>
+        <w:pStyle w:val="ListParagraph"/>
+        <w:numPr>
+          <w:ilvl w:val="0"/>
+          <w:numId w:val="2"/>
+        </w:numPr>
+      </w:pPr>
+      <w:r>
+        <w:t xml:space="preserve">WWII </w:t>
+      </w:r>
+    </w:p>
+    <w:p>
+      <w:pPr>
+        <w:pStyle w:val="ListParagraph"/>
+        <w:numPr>
+          <w:ilvl w:val="1"/>
+          <w:numId w:val="2"/>
+        </w:numPr>
+      </w:pPr>
+      <w:r>
+        <w:t>Urbanization</w:t>
+      </w:r>
+    </w:p>
+    <w:p>
+      <w:pPr>
+        <w:pStyle w:val="ListParagraph"/>
+        <w:numPr>
+          <w:ilvl w:val="1"/>
+          <w:numId w:val="2"/>
+        </w:numPr>
+      </w:pPr>
+      <w:r>
+        <w:t>Military bases</w:t>
+      </w:r>
+    </w:p>
+    <w:p>
+      <w:pPr>
+        <w:pStyle w:val="ListParagraph"/>
+        <w:numPr>
+          <w:ilvl w:val="1"/>
+          <w:numId w:val="2"/>
+        </w:numPr>
+      </w:pPr>
+      <w:r>
+        <w:t>Boeing in Seattle, Kaiser in Portland</w:t>
+      </w:r>
+    </w:p>
+    <w:p>
+      <w:pPr>
+        <w:pStyle w:val="ListParagraph"/>
+        <w:numPr>
+          <w:ilvl w:val="2"/>
+          <w:numId w:val="2"/>
+        </w:numPr>
+      </w:pPr>
+      <w:r>
+        <w:t>Produce most of the airplanes and boats (respectively) for WWII</w:t>
+      </w:r>
+    </w:p>
+    <w:p>
+      <w:pPr>
+        <w:pStyle w:val="ListParagraph"/>
+        <w:numPr>
+          <w:ilvl w:val="1"/>
+          <w:numId w:val="2"/>
+        </w:numPr>
+      </w:pPr>
+      <w:r>
+        <w:t>Industries that comes from WWII</w:t>
+      </w:r>
+    </w:p>
+    <w:p>
+      <w:pPr>
+        <w:pStyle w:val="ListParagraph"/>
+        <w:numPr>
+          <w:ilvl w:val="2"/>
+          <w:numId w:val="2"/>
+        </w:numPr>
+      </w:pPr>
+      <w:r>
+        <w:t>Nuclear</w:t>
+      </w:r>
+    </w:p>
+    <w:p>
+      <w:pPr>
+        <w:pStyle w:val="ListParagraph"/>
+        <w:numPr>
+          <w:ilvl w:val="2"/>
+          <w:numId w:val="2"/>
+        </w:numPr>
+      </w:pPr>
+      <w:r>
+        <w:t>Time saving technologies (like computers)</w:t>
+      </w:r>
+    </w:p>
+    <w:p>
+      <w:pPr>
+        <w:pStyle w:val="ListParagraph"/>
+        <w:numPr>
+          <w:ilvl w:val="2"/>
+          <w:numId w:val="2"/>
+        </w:numPr>
+      </w:pPr>
+      <w:r>
+        <w:t>Genetic engineering</w:t>
+      </w:r>
+    </w:p>
+    <w:p>
+      <w:pPr>
+        <w:pStyle w:val="ListParagraph"/>
+        <w:numPr>
+          <w:ilvl w:val="2"/>
+          <w:numId w:val="2"/>
+        </w:numPr>
+      </w:pPr>
+      <w:r>
+        <w:t>Information revolution</w:t>
+      </w:r>
+    </w:p>
+    <w:p>
+      <w:pPr>
+        <w:pStyle w:val="ListParagraph"/>
+        <w:numPr>
+          <w:ilvl w:val="2"/>
+          <w:numId w:val="2"/>
+        </w:numPr>
+      </w:pPr>
+      <w:r>
+        <w:t>New agricultural techniques</w:t>
+      </w:r>
+    </w:p>
+    <w:p>
+      <w:pPr>
+        <w:pStyle w:val="ListParagraph"/>
+        <w:numPr>
+          <w:ilvl w:val="3"/>
+          <w:numId w:val="2"/>
+        </w:numPr>
+      </w:pPr>
+      <w:r>
+        <w:t>WWII braceros program</w:t>
+      </w:r>
+    </w:p>
+    <w:p>
+      <w:pPr>
+        <w:pStyle w:val="ListParagraph"/>
+        <w:numPr>
+          <w:ilvl w:val="1"/>
+          <w:numId w:val="2"/>
+        </w:numPr>
+      </w:pPr>
+      <w:r>
+        <w:t>Feeds straight into the cold war, no peacetime economy lull after WWII</w:t>
+      </w:r>
+    </w:p>
+    <w:p>
+      <w:pPr>
+        <w:pStyle w:val="ListParagraph"/>
+        <w:numPr>
+          <w:ilvl w:val="0"/>
+          <w:numId w:val="2"/>
+        </w:numPr>
+      </w:pPr>
+      <w:r>
+        <w:t>Cold war</w:t>
+      </w:r>
+    </w:p>
+    <w:p>
+      <w:pPr>
+        <w:pStyle w:val="ListParagraph"/>
+        <w:numPr>
+          <w:ilvl w:val="1"/>
+          <w:numId w:val="2"/>
+        </w:numPr>
+      </w:pPr>
+      <w:r>
+        <w:t>Space race</w:t>
+      </w:r>
+    </w:p>
+    <w:p>
+      <w:pPr>
+        <w:pStyle w:val="ListParagraph"/>
+        <w:numPr>
+          <w:ilvl w:val="1"/>
+          <w:numId w:val="2"/>
+        </w:numPr>
+      </w:pPr>
+      <w:r>
+        <w:t>Technology arms race</w:t>
+      </w:r>
+    </w:p>
+    <w:p>
+      <w:pPr>
+        <w:pStyle w:val="ListParagraph"/>
+        <w:numPr>
+          <w:ilvl w:val="1"/>
+          <w:numId w:val="2"/>
+        </w:numPr>
+      </w:pPr>
+      <w:r>
+        <w:t>Nuclear proliferation (maybe not relevant)</w:t>
+      </w:r>
+    </w:p>
+    <w:p>
+      <w:pPr>
+        <w:pStyle w:val="ListParagraph"/>
+        <w:ind w:left="1440"/>
+      </w:pPr>
+    </w:p>
+    <w:p>
+      <w:pPr>
+        <w:pStyle w:val="ListParagraph"/>
+        <w:numPr>
+          <w:ilvl w:val="0"/>
+          <w:numId w:val="2"/>
+        </w:numPr>
+      </w:pPr>
+      <w:r>
+        <w:t>Formation of computer business market</w:t>
+      </w:r>
+    </w:p>
+    <w:p>
+      <w:pPr>
+        <w:pStyle w:val="ListParagraph"/>
+        <w:numPr>
+          <w:ilvl w:val="1"/>
+          <w:numId w:val="2"/>
+        </w:numPr>
+      </w:pPr>
+      <w:r>
+        <w:t>WWII industry boom for Portland and Klamath Falls</w:t>
+      </w:r>
+    </w:p>
+    <w:p>
+      <w:pPr>
+        <w:pStyle w:val="ListParagraph"/>
+        <w:numPr>
+          <w:ilvl w:val="2"/>
+          <w:numId w:val="2"/>
+        </w:numPr>
+      </w:pPr>
+      <w:r>
+        <w:t>Other PNW areas like Washington and Alaska</w:t>
+      </w:r>
+    </w:p>
+    <w:p>
+      <w:pPr>
+        <w:pStyle w:val="ListParagraph"/>
+        <w:numPr>
+          <w:ilvl w:val="1"/>
+          <w:numId w:val="2"/>
+        </w:numPr>
+      </w:pPr>
+      <w:r>
+        <w:t>Techtronic’s  oscilloscopes</w:t>
+      </w:r>
+    </w:p>
+    <w:p>
+      <w:pPr>
+        <w:pStyle w:val="ListParagraph"/>
+        <w:numPr>
+          <w:ilvl w:val="2"/>
+          <w:numId w:val="2"/>
+        </w:numPr>
+      </w:pPr>
+      <w:r>
+        <w:t>Formation of many Portland businesses</w:t>
+      </w:r>
+    </w:p>
+    <w:p>
+      <w:pPr>
+        <w:pStyle w:val="ListParagraph"/>
+        <w:numPr>
+          <w:ilvl w:val="2"/>
+          <w:numId w:val="2"/>
+        </w:numPr>
+      </w:pPr>
+      <w:r>
+        <w:t>Reduction of gender stratification (employing many females)</w:t>
+      </w:r>
+    </w:p>
+    <w:p>
+      <w:pPr>
+        <w:pStyle w:val="ListParagraph"/>
+        <w:numPr>
+          <w:ilvl w:val="2"/>
+          <w:numId w:val="2"/>
+        </w:numPr>
+      </w:pPr>
+      <w:r>
+        <w:t>New management ideals</w:t>
+      </w:r>
+    </w:p>
+    <w:p>
+      <w:pPr>
+        <w:pStyle w:val="ListParagraph"/>
+        <w:numPr>
+          <w:ilvl w:val="2"/>
+          <w:numId w:val="2"/>
+        </w:numPr>
+      </w:pPr>
+      <w:r>
+        <w:t>Company culture</w:t>
+      </w:r>
+    </w:p>
+    <w:p>
+      <w:pPr>
+        <w:pStyle w:val="ListParagraph"/>
+        <w:numPr>
+          <w:ilvl w:val="3"/>
+          <w:numId w:val="2"/>
+        </w:numPr>
+      </w:pPr>
+      <w:r>
+        <w:t>Everyone could build stuff with the parts available at their own will</w:t>
+      </w:r>
+    </w:p>
+    <w:p>
+      <w:pPr>
+        <w:pStyle w:val="ListParagraph"/>
+        <w:numPr>
+          <w:ilvl w:val="2"/>
+          <w:numId w:val="2"/>
+        </w:numPr>
+      </w:pPr>
+      <w:r>
+        <w:t>Produced everything in house (cathode ray tube)</w:t>
+      </w:r>
+    </w:p>
+    <w:p>
+      <w:pPr>
+        <w:pStyle w:val="ListParagraph"/>
+        <w:numPr>
+          <w:ilvl w:val="2"/>
+          <w:numId w:val="2"/>
+        </w:numPr>
+      </w:pPr>
+      <w:r>
+        <w:t>Made TV better (fix distortion and signal issues with special TV scopes)</w:t>
+      </w:r>
+    </w:p>
+    <w:p>
+      <w:pPr>
+        <w:pStyle w:val="ListParagraph"/>
+        <w:numPr>
+          <w:ilvl w:val="2"/>
+          <w:numId w:val="2"/>
+        </w:numPr>
+      </w:pPr>
+      <w:r>
         <w:lastRenderedPageBreak/>
-        <w:t>Great depression</w:t>
-      </w:r>
-    </w:p>
-    <w:p>
-      <w:pPr>
-        <w:pStyle w:val="ListParagraph"/>
-        <w:numPr>
-          <w:ilvl w:val="1"/>
-          <w:numId w:val="2"/>
-        </w:numPr>
-      </w:pPr>
-      <w:r>
-        <w:t>FDR and the new deal</w:t>
-      </w:r>
-    </w:p>
-    <w:p>
-      <w:pPr>
-        <w:pStyle w:val="ListParagraph"/>
-        <w:numPr>
-          <w:ilvl w:val="2"/>
-          <w:numId w:val="2"/>
-        </w:numPr>
-      </w:pPr>
-      <w:r>
-        <w:t>PNW receives a lot of money</w:t>
-      </w:r>
-    </w:p>
-    <w:p>
-      <w:pPr>
-        <w:pStyle w:val="ListParagraph"/>
-        <w:numPr>
-          <w:ilvl w:val="3"/>
-          <w:numId w:val="2"/>
-        </w:numPr>
-      </w:pPr>
-      <w:r>
-        <w:t>AAA</w:t>
-      </w:r>
-    </w:p>
-    <w:p>
-      <w:pPr>
-        <w:pStyle w:val="ListParagraph"/>
-        <w:numPr>
-          <w:ilvl w:val="3"/>
-          <w:numId w:val="2"/>
-        </w:numPr>
-      </w:pPr>
-      <w:r>
-        <w:t>WPA</w:t>
-      </w:r>
-    </w:p>
-    <w:p>
-      <w:pPr>
-        <w:pStyle w:val="ListParagraph"/>
-        <w:numPr>
-          <w:ilvl w:val="3"/>
-          <w:numId w:val="2"/>
-        </w:numPr>
-      </w:pPr>
-      <w:r>
-        <w:t>CCC</w:t>
-      </w:r>
-    </w:p>
-    <w:p>
-      <w:pPr>
-        <w:pStyle w:val="ListParagraph"/>
-        <w:numPr>
-          <w:ilvl w:val="2"/>
-          <w:numId w:val="2"/>
-        </w:numPr>
-      </w:pPr>
-      <w:r>
-        <w:t>Columbia dam produces a lot of electricity</w:t>
-      </w:r>
-    </w:p>
-    <w:p>
-      <w:pPr>
-        <w:pStyle w:val="ListParagraph"/>
-        <w:numPr>
-          <w:ilvl w:val="1"/>
-          <w:numId w:val="2"/>
-        </w:numPr>
-      </w:pPr>
-      <w:r>
-        <w:t>Feeds into WWI and WWII</w:t>
-      </w:r>
-    </w:p>
-    <w:p>
-      <w:pPr>
-        <w:pStyle w:val="ListParagraph"/>
-        <w:numPr>
-          <w:ilvl w:val="2"/>
-          <w:numId w:val="2"/>
-        </w:numPr>
-      </w:pPr>
-      <w:r>
-        <w:t>Columbia dam provides a lot of the power used for production of wartime goods</w:t>
-      </w:r>
-    </w:p>
-    <w:p>
-      <w:pPr>
-        <w:pStyle w:val="ListParagraph"/>
-        <w:numPr>
-          <w:ilvl w:val="0"/>
-          <w:numId w:val="2"/>
-        </w:numPr>
-      </w:pPr>
-      <w:r>
-        <w:t xml:space="preserve">WWII </w:t>
-      </w:r>
-    </w:p>
-    <w:p>
-      <w:pPr>
-        <w:pStyle w:val="ListParagraph"/>
-        <w:numPr>
-          <w:ilvl w:val="1"/>
-          <w:numId w:val="2"/>
-        </w:numPr>
-      </w:pPr>
-      <w:r>
-        <w:t>Urbanization</w:t>
-      </w:r>
-    </w:p>
-    <w:p>
-      <w:pPr>
-        <w:pStyle w:val="ListParagraph"/>
-        <w:numPr>
-          <w:ilvl w:val="1"/>
-          <w:numId w:val="2"/>
-        </w:numPr>
-      </w:pPr>
-      <w:r>
-        <w:t>Military bases</w:t>
-      </w:r>
-    </w:p>
-    <w:p>
-      <w:pPr>
-        <w:pStyle w:val="ListParagraph"/>
-        <w:numPr>
-          <w:ilvl w:val="1"/>
-          <w:numId w:val="2"/>
-        </w:numPr>
-      </w:pPr>
-      <w:r>
-        <w:t>Boeing in Seattle, Kaiser in Portland</w:t>
-      </w:r>
-    </w:p>
-    <w:p>
-      <w:pPr>
-        <w:pStyle w:val="ListParagraph"/>
-        <w:numPr>
-          <w:ilvl w:val="2"/>
-          <w:numId w:val="2"/>
-        </w:numPr>
-      </w:pPr>
-      <w:r>
-        <w:t>Produce most of the airplanes and boats (respectively) for WWII</w:t>
-      </w:r>
-    </w:p>
-    <w:p>
-      <w:pPr>
-        <w:pStyle w:val="ListParagraph"/>
-        <w:numPr>
-          <w:ilvl w:val="1"/>
-          <w:numId w:val="2"/>
-        </w:numPr>
-      </w:pPr>
-      <w:r>
-        <w:t>Industries that comes from WWII</w:t>
-      </w:r>
-    </w:p>
-    <w:p>
-      <w:pPr>
-        <w:pStyle w:val="ListParagraph"/>
-        <w:numPr>
-          <w:ilvl w:val="2"/>
-          <w:numId w:val="2"/>
-        </w:numPr>
-      </w:pPr>
-      <w:r>
-        <w:t>Nuclear</w:t>
-      </w:r>
-    </w:p>
-    <w:p>
-      <w:pPr>
-        <w:pStyle w:val="ListParagraph"/>
-        <w:numPr>
-          <w:ilvl w:val="2"/>
-          <w:numId w:val="2"/>
-        </w:numPr>
-      </w:pPr>
-      <w:r>
-        <w:t>Time saving technologies (like computers)</w:t>
-      </w:r>
-    </w:p>
-    <w:p>
-      <w:pPr>
-        <w:pStyle w:val="ListParagraph"/>
-        <w:numPr>
-          <w:ilvl w:val="2"/>
-          <w:numId w:val="2"/>
-        </w:numPr>
-      </w:pPr>
-      <w:r>
-        <w:t>Genetic engineering</w:t>
-      </w:r>
-    </w:p>
-    <w:p>
-      <w:pPr>
-        <w:pStyle w:val="ListParagraph"/>
-        <w:numPr>
-          <w:ilvl w:val="2"/>
-          <w:numId w:val="2"/>
-        </w:numPr>
-      </w:pPr>
-      <w:r>
-        <w:t>Information revolution</w:t>
-      </w:r>
-    </w:p>
-    <w:p>
-      <w:pPr>
-        <w:pStyle w:val="ListParagraph"/>
-        <w:numPr>
-          <w:ilvl w:val="2"/>
-          <w:numId w:val="2"/>
-        </w:numPr>
-      </w:pPr>
-      <w:r>
-        <w:t>New agricultural techniques</w:t>
-      </w:r>
-    </w:p>
-    <w:p>
-      <w:pPr>
-        <w:pStyle w:val="ListParagraph"/>
-        <w:numPr>
-          <w:ilvl w:val="3"/>
-          <w:numId w:val="2"/>
-        </w:numPr>
-      </w:pPr>
-      <w:r>
-        <w:t>WWII braceros program</w:t>
-      </w:r>
-    </w:p>
-    <w:p>
-      <w:pPr>
-        <w:pStyle w:val="ListParagraph"/>
-        <w:numPr>
-          <w:ilvl w:val="1"/>
-          <w:numId w:val="2"/>
-        </w:numPr>
-      </w:pPr>
-      <w:r>
-        <w:t>Feeds straight into the cold war, no peacetime economy lull after WWII</w:t>
-      </w:r>
-    </w:p>
-    <w:p>
-      <w:pPr>
-        <w:pStyle w:val="ListParagraph"/>
-        <w:numPr>
-          <w:ilvl w:val="0"/>
-          <w:numId w:val="2"/>
-        </w:numPr>
-      </w:pPr>
-      <w:r>
-        <w:t>Cold war</w:t>
-      </w:r>
-    </w:p>
-    <w:p>
-      <w:pPr>
-        <w:pStyle w:val="ListParagraph"/>
-        <w:numPr>
-          <w:ilvl w:val="1"/>
-          <w:numId w:val="2"/>
-        </w:numPr>
-      </w:pPr>
-      <w:r>
-        <w:t>Space race</w:t>
-      </w:r>
-    </w:p>
-    <w:p>
-      <w:pPr>
-        <w:pStyle w:val="ListParagraph"/>
-        <w:numPr>
-          <w:ilvl w:val="1"/>
-          <w:numId w:val="2"/>
-        </w:numPr>
-      </w:pPr>
-      <w:r>
-        <w:t>Technology arms race</w:t>
-      </w:r>
-    </w:p>
-    <w:p>
-      <w:pPr>
-        <w:pStyle w:val="ListParagraph"/>
-        <w:numPr>
-          <w:ilvl w:val="1"/>
-          <w:numId w:val="2"/>
-        </w:numPr>
-      </w:pPr>
-      <w:r>
-        <w:t>Nuclear proliferation (maybe not relevant)</w:t>
-      </w:r>
-    </w:p>
-    <w:p>
-      <w:pPr>
-        <w:pStyle w:val="ListParagraph"/>
-        <w:ind w:left="1440"/>
-      </w:pPr>
-    </w:p>
-    <w:p>
-      <w:pPr>
-        <w:pStyle w:val="ListParagraph"/>
-        <w:numPr>
-          <w:ilvl w:val="0"/>
-          <w:numId w:val="2"/>
-        </w:numPr>
-      </w:pPr>
-      <w:r>
-        <w:t>Formation of computer business market</w:t>
-      </w:r>
-    </w:p>
-    <w:p>
-      <w:pPr>
-        <w:pStyle w:val="ListParagraph"/>
-        <w:numPr>
-          <w:ilvl w:val="1"/>
-          <w:numId w:val="2"/>
-        </w:numPr>
-      </w:pPr>
-      <w:r>
-        <w:t>WWII industry boom for Portland and Klamath Falls</w:t>
-      </w:r>
-    </w:p>
-    <w:p>
-      <w:pPr>
-        <w:pStyle w:val="ListParagraph"/>
-        <w:numPr>
-          <w:ilvl w:val="2"/>
-          <w:numId w:val="2"/>
-        </w:numPr>
-      </w:pPr>
-      <w:r>
-        <w:t>Other PNW areas like Washington and Alaska</w:t>
-      </w:r>
-    </w:p>
-    <w:p>
-      <w:pPr>
-        <w:pStyle w:val="ListParagraph"/>
-        <w:numPr>
-          <w:ilvl w:val="1"/>
-          <w:numId w:val="2"/>
-        </w:numPr>
-      </w:pPr>
-      <w:r>
-        <w:t>Techtronic’s  oscilloscopes</w:t>
-      </w:r>
-    </w:p>
-    <w:p>
-      <w:pPr>
-        <w:pStyle w:val="ListParagraph"/>
-        <w:numPr>
-          <w:ilvl w:val="2"/>
-          <w:numId w:val="2"/>
-        </w:numPr>
-      </w:pPr>
-      <w:r>
-        <w:t>Formation of many Portland businesses</w:t>
-      </w:r>
-    </w:p>
-    <w:p>
-      <w:pPr>
-        <w:pStyle w:val="ListParagraph"/>
-        <w:numPr>
-          <w:ilvl w:val="2"/>
-          <w:numId w:val="2"/>
-        </w:numPr>
-      </w:pPr>
-      <w:r>
-        <w:t>Reduction of gender stratification (employing many females)</w:t>
-      </w:r>
-    </w:p>
-    <w:p>
-      <w:pPr>
-        <w:pStyle w:val="ListParagraph"/>
-        <w:numPr>
-          <w:ilvl w:val="2"/>
-          <w:numId w:val="2"/>
-        </w:numPr>
-      </w:pPr>
-      <w:r>
-        <w:t>New management ideals</w:t>
-      </w:r>
-    </w:p>
-    <w:p>
-      <w:pPr>
-        <w:pStyle w:val="ListParagraph"/>
-        <w:numPr>
-          <w:ilvl w:val="2"/>
-          <w:numId w:val="2"/>
-        </w:numPr>
-      </w:pPr>
-      <w:r>
-        <w:t>Company culture</w:t>
-      </w:r>
-    </w:p>
-    <w:p>
-      <w:pPr>
-        <w:pStyle w:val="ListParagraph"/>
-        <w:numPr>
-          <w:ilvl w:val="3"/>
-          <w:numId w:val="2"/>
-        </w:numPr>
-      </w:pPr>
-      <w:r>
-        <w:t>Everyone could build stuff with the parts available at their own will</w:t>
-      </w:r>
-    </w:p>
-    <w:p>
-      <w:pPr>
-        <w:pStyle w:val="ListParagraph"/>
-        <w:numPr>
-          <w:ilvl w:val="2"/>
-          <w:numId w:val="2"/>
-        </w:numPr>
-      </w:pPr>
-      <w:r>
-        <w:t>Produced everything in house (cathode ray tube)</w:t>
-      </w:r>
-    </w:p>
-    <w:p>
-      <w:pPr>
-        <w:pStyle w:val="ListParagraph"/>
-        <w:numPr>
-          <w:ilvl w:val="2"/>
-          <w:numId w:val="2"/>
-        </w:numPr>
-      </w:pPr>
-      <w:r>
-        <w:t>Made TV better (fix distortion and signal issues with special TV scopes)</w:t>
-      </w:r>
-    </w:p>
-    <w:p>
-      <w:pPr>
-        <w:pStyle w:val="ListParagraph"/>
-        <w:numPr>
-          <w:ilvl w:val="2"/>
-          <w:numId w:val="2"/>
-        </w:numPr>
-      </w:pPr>
-      <w:r>
         <w:t>Provided scopes, tool kits, and field support engineering (full package)</w:t>
       </w:r>
     </w:p>
@@ -1230,7 +1253,6 @@
           <w:sz w:val="32"/>
           <w:szCs w:val="32"/>
         </w:rPr>
-        <w:lastRenderedPageBreak/>
         <w:t xml:space="preserve">Different definitions of globalization and how they </w:t>
       </w:r>
       <w:r>
@@ -2339,6 +2361,7 @@
         </w:numPr>
       </w:pPr>
       <w:r>
+        <w:lastRenderedPageBreak/>
         <w:t>PNW receives a lot of money</w:t>
       </w:r>
     </w:p>
@@ -2399,427 +2422,427 @@
         </w:numPr>
       </w:pPr>
       <w:r>
+        <w:t>Feeds into WWI and WWII</w:t>
+      </w:r>
+    </w:p>
+    <w:p>
+      <w:pPr>
+        <w:pStyle w:val="ListParagraph"/>
+        <w:numPr>
+          <w:ilvl w:val="2"/>
+          <w:numId w:val="2"/>
+        </w:numPr>
+      </w:pPr>
+      <w:r>
+        <w:t>Columbia dam provides a lot of the power used for production of wartime goods</w:t>
+      </w:r>
+    </w:p>
+    <w:p>
+      <w:pPr>
+        <w:pStyle w:val="ListParagraph"/>
+        <w:numPr>
+          <w:ilvl w:val="0"/>
+          <w:numId w:val="2"/>
+        </w:numPr>
+      </w:pPr>
+      <w:r>
+        <w:t xml:space="preserve">WWII </w:t>
+      </w:r>
+    </w:p>
+    <w:p>
+      <w:pPr>
+        <w:pStyle w:val="ListParagraph"/>
+        <w:numPr>
+          <w:ilvl w:val="1"/>
+          <w:numId w:val="2"/>
+        </w:numPr>
+      </w:pPr>
+      <w:r>
+        <w:t>Urbanization</w:t>
+      </w:r>
+    </w:p>
+    <w:p>
+      <w:pPr>
+        <w:pStyle w:val="ListParagraph"/>
+        <w:numPr>
+          <w:ilvl w:val="1"/>
+          <w:numId w:val="2"/>
+        </w:numPr>
+      </w:pPr>
+      <w:r>
+        <w:t>Military bases</w:t>
+      </w:r>
+    </w:p>
+    <w:p>
+      <w:pPr>
+        <w:pStyle w:val="ListParagraph"/>
+        <w:numPr>
+          <w:ilvl w:val="1"/>
+          <w:numId w:val="2"/>
+        </w:numPr>
+      </w:pPr>
+      <w:r>
+        <w:t>Boeing in Seattle, Kaiser in Portland</w:t>
+      </w:r>
+    </w:p>
+    <w:p>
+      <w:pPr>
+        <w:pStyle w:val="ListParagraph"/>
+        <w:numPr>
+          <w:ilvl w:val="2"/>
+          <w:numId w:val="2"/>
+        </w:numPr>
+      </w:pPr>
+      <w:r>
+        <w:t>Produce most of the airplanes and boats (respectively) for WWII</w:t>
+      </w:r>
+    </w:p>
+    <w:p>
+      <w:pPr>
+        <w:pStyle w:val="ListParagraph"/>
+        <w:numPr>
+          <w:ilvl w:val="1"/>
+          <w:numId w:val="2"/>
+        </w:numPr>
+      </w:pPr>
+      <w:r>
+        <w:t>Industries that comes from WWII</w:t>
+      </w:r>
+    </w:p>
+    <w:p>
+      <w:pPr>
+        <w:pStyle w:val="ListParagraph"/>
+        <w:numPr>
+          <w:ilvl w:val="2"/>
+          <w:numId w:val="2"/>
+        </w:numPr>
+      </w:pPr>
+      <w:r>
+        <w:t>Nuclear</w:t>
+      </w:r>
+    </w:p>
+    <w:p>
+      <w:pPr>
+        <w:pStyle w:val="ListParagraph"/>
+        <w:numPr>
+          <w:ilvl w:val="2"/>
+          <w:numId w:val="2"/>
+        </w:numPr>
+      </w:pPr>
+      <w:r>
+        <w:t>Time saving technologies (like computers)</w:t>
+      </w:r>
+    </w:p>
+    <w:p>
+      <w:pPr>
+        <w:pStyle w:val="ListParagraph"/>
+        <w:numPr>
+          <w:ilvl w:val="2"/>
+          <w:numId w:val="2"/>
+        </w:numPr>
+      </w:pPr>
+      <w:r>
+        <w:t>Genetic engineering</w:t>
+      </w:r>
+    </w:p>
+    <w:p>
+      <w:pPr>
+        <w:pStyle w:val="ListParagraph"/>
+        <w:numPr>
+          <w:ilvl w:val="2"/>
+          <w:numId w:val="2"/>
+        </w:numPr>
+      </w:pPr>
+      <w:r>
+        <w:t>Information revolution</w:t>
+      </w:r>
+    </w:p>
+    <w:p>
+      <w:pPr>
+        <w:pStyle w:val="ListParagraph"/>
+        <w:numPr>
+          <w:ilvl w:val="2"/>
+          <w:numId w:val="2"/>
+        </w:numPr>
+      </w:pPr>
+      <w:r>
+        <w:t>New agricultural techniques</w:t>
+      </w:r>
+    </w:p>
+    <w:p>
+      <w:pPr>
+        <w:pStyle w:val="ListParagraph"/>
+        <w:numPr>
+          <w:ilvl w:val="3"/>
+          <w:numId w:val="2"/>
+        </w:numPr>
+      </w:pPr>
+      <w:r>
+        <w:t>WWII braceros program</w:t>
+      </w:r>
+    </w:p>
+    <w:p>
+      <w:pPr>
+        <w:pStyle w:val="ListParagraph"/>
+        <w:numPr>
+          <w:ilvl w:val="1"/>
+          <w:numId w:val="2"/>
+        </w:numPr>
+      </w:pPr>
+      <w:r>
+        <w:t>Feeds straight into the cold war, no peacetime economy lull after WWII</w:t>
+      </w:r>
+    </w:p>
+    <w:p>
+      <w:pPr>
+        <w:pStyle w:val="ListParagraph"/>
+        <w:numPr>
+          <w:ilvl w:val="0"/>
+          <w:numId w:val="2"/>
+        </w:numPr>
+      </w:pPr>
+      <w:r>
+        <w:t>Cold war</w:t>
+      </w:r>
+    </w:p>
+    <w:p>
+      <w:pPr>
+        <w:pStyle w:val="ListParagraph"/>
+        <w:numPr>
+          <w:ilvl w:val="1"/>
+          <w:numId w:val="2"/>
+        </w:numPr>
+      </w:pPr>
+      <w:r>
+        <w:t>Space race</w:t>
+      </w:r>
+    </w:p>
+    <w:p>
+      <w:pPr>
+        <w:pStyle w:val="ListParagraph"/>
+        <w:numPr>
+          <w:ilvl w:val="1"/>
+          <w:numId w:val="2"/>
+        </w:numPr>
+      </w:pPr>
+      <w:r>
+        <w:t>Technology arms race</w:t>
+      </w:r>
+    </w:p>
+    <w:p>
+      <w:pPr>
+        <w:pStyle w:val="ListParagraph"/>
+        <w:numPr>
+          <w:ilvl w:val="1"/>
+          <w:numId w:val="2"/>
+        </w:numPr>
+      </w:pPr>
+      <w:r>
+        <w:t>Nuclear proliferation (maybe not relevant)</w:t>
+      </w:r>
+    </w:p>
+    <w:p>
+      <w:pPr>
+        <w:pStyle w:val="ListParagraph"/>
+        <w:ind w:left="2160"/>
+      </w:pPr>
+    </w:p>
+    <w:p>
+      <w:pPr>
+        <w:pStyle w:val="ListParagraph"/>
+        <w:ind w:left="2160"/>
+      </w:pPr>
+    </w:p>
+    <w:p>
+      <w:pPr>
+        <w:pStyle w:val="ListParagraph"/>
+        <w:numPr>
+          <w:ilvl w:val="0"/>
+          <w:numId w:val="2"/>
+        </w:numPr>
+      </w:pPr>
+      <w:r>
+        <w:t>Liberalization</w:t>
+      </w:r>
+    </w:p>
+    <w:p>
+      <w:pPr>
+        <w:pStyle w:val="ListParagraph"/>
+        <w:numPr>
+          <w:ilvl w:val="1"/>
+          <w:numId w:val="2"/>
+        </w:numPr>
+      </w:pPr>
+      <w:r>
+        <w:t>Open and free trade between technology companies</w:t>
+      </w:r>
+      <w:r>
+        <w:t xml:space="preserve"> (specifically open source)</w:t>
+      </w:r>
+    </w:p>
+    <w:p>
+      <w:pPr>
+        <w:pStyle w:val="ListParagraph"/>
+        <w:numPr>
+          <w:ilvl w:val="1"/>
+          <w:numId w:val="2"/>
+        </w:numPr>
+      </w:pPr>
+      <w:r>
+        <w:t>Only state restrictions on things like cryptography</w:t>
+      </w:r>
+      <w:r>
+        <w:t>, IP</w:t>
+      </w:r>
+    </w:p>
+    <w:p>
+      <w:pPr>
+        <w:pStyle w:val="ListParagraph"/>
+        <w:numPr>
+          <w:ilvl w:val="0"/>
+          <w:numId w:val="2"/>
+        </w:numPr>
+      </w:pPr>
+      <w:r>
+        <w:t>Universalization</w:t>
+      </w:r>
+    </w:p>
+    <w:p>
+      <w:pPr>
+        <w:pStyle w:val="ListParagraph"/>
+        <w:numPr>
+          <w:ilvl w:val="1"/>
+          <w:numId w:val="2"/>
+        </w:numPr>
+      </w:pPr>
+      <w:r>
+        <w:t xml:space="preserve">Globally, everyone wants a cell phone / internet of things devices / </w:t>
+      </w:r>
+      <w:proofErr w:type="spellStart"/>
+      <w:r>
+        <w:t>deskop</w:t>
+      </w:r>
+      <w:proofErr w:type="spellEnd"/>
+      <w:r>
+        <w:t xml:space="preserve"> / tablet</w:t>
+      </w:r>
+    </w:p>
+    <w:p>
+      <w:pPr>
+        <w:pStyle w:val="ListParagraph"/>
+        <w:numPr>
+          <w:ilvl w:val="1"/>
+          <w:numId w:val="2"/>
+        </w:numPr>
+      </w:pPr>
+      <w:r>
+        <w:t>Globally, everyone wants access to information through the internet</w:t>
+      </w:r>
+    </w:p>
+    <w:p>
+      <w:pPr>
+        <w:pStyle w:val="ListParagraph"/>
+        <w:numPr>
+          <w:ilvl w:val="0"/>
+          <w:numId w:val="2"/>
+        </w:numPr>
+      </w:pPr>
+      <w:r>
+        <w:t>westernization/modernization</w:t>
+      </w:r>
+    </w:p>
+    <w:p>
+      <w:pPr>
+        <w:pStyle w:val="ListParagraph"/>
+        <w:numPr>
+          <w:ilvl w:val="1"/>
+          <w:numId w:val="2"/>
+        </w:numPr>
+      </w:pPr>
+      <w:r>
+        <w:t>internet/high tech business started in the west</w:t>
+      </w:r>
+    </w:p>
+    <w:p>
+      <w:pPr>
+        <w:pStyle w:val="ListParagraph"/>
+        <w:numPr>
+          <w:ilvl w:val="1"/>
+          <w:numId w:val="2"/>
+        </w:numPr>
+      </w:pPr>
+      <w:r>
+        <w:t>production chains for high tech objects stretches across several countries</w:t>
+      </w:r>
+      <w:r>
+        <w:t>, some developing, some developed</w:t>
+      </w:r>
+    </w:p>
+    <w:p>
+      <w:pPr>
+        <w:pStyle w:val="ListParagraph"/>
+        <w:numPr>
+          <w:ilvl w:val="0"/>
+          <w:numId w:val="2"/>
+        </w:numPr>
+      </w:pPr>
+      <w:proofErr w:type="spellStart"/>
+      <w:r>
+        <w:t>respatialization</w:t>
+      </w:r>
+      <w:proofErr w:type="spellEnd"/>
+    </w:p>
+    <w:p>
+      <w:pPr>
+        <w:pStyle w:val="ListParagraph"/>
+        <w:numPr>
+          <w:ilvl w:val="1"/>
+          <w:numId w:val="2"/>
+        </w:numPr>
+      </w:pPr>
+      <w:r>
+        <w:t>Software doesn’t need to be developed any particular place</w:t>
+      </w:r>
+    </w:p>
+    <w:p>
+      <w:pPr>
+        <w:pStyle w:val="ListParagraph"/>
+        <w:numPr>
+          <w:ilvl w:val="2"/>
+          <w:numId w:val="2"/>
+        </w:numPr>
+      </w:pPr>
+      <w:r>
+        <w:t>Collaboration between remote areas of the globe</w:t>
+      </w:r>
+    </w:p>
+    <w:p>
+      <w:pPr>
+        <w:pStyle w:val="ListParagraph"/>
+      </w:pPr>
+    </w:p>
+    <w:p>
+      <w:pPr>
+        <w:pStyle w:val="ListParagraph"/>
+      </w:pPr>
+    </w:p>
+    <w:p>
+      <w:pPr>
+        <w:pStyle w:val="ListParagraph"/>
+      </w:pPr>
+      <w:r>
+        <w:t>(COPY PASTED, DON’T TAKE AS ALL USEFUL INFORMATION</w:t>
+      </w:r>
+      <w:r>
+        <w:t>, BUT SOME MIGHT BE</w:t>
+      </w:r>
+      <w:r>
+        <w:t>)</w:t>
+      </w:r>
+    </w:p>
+    <w:p>
+      <w:r>
         <w:lastRenderedPageBreak/>
-        <w:t>Feeds into WWI and WWII</w:t>
-      </w:r>
-    </w:p>
-    <w:p>
-      <w:pPr>
-        <w:pStyle w:val="ListParagraph"/>
-        <w:numPr>
-          <w:ilvl w:val="2"/>
-          <w:numId w:val="2"/>
-        </w:numPr>
-      </w:pPr>
-      <w:r>
-        <w:t>Columbia dam provides a lot of the power used for production of wartime goods</w:t>
-      </w:r>
-    </w:p>
-    <w:p>
-      <w:pPr>
-        <w:pStyle w:val="ListParagraph"/>
-        <w:numPr>
-          <w:ilvl w:val="0"/>
-          <w:numId w:val="2"/>
-        </w:numPr>
-      </w:pPr>
-      <w:r>
-        <w:t xml:space="preserve">WWII </w:t>
-      </w:r>
-    </w:p>
-    <w:p>
-      <w:pPr>
-        <w:pStyle w:val="ListParagraph"/>
-        <w:numPr>
-          <w:ilvl w:val="1"/>
-          <w:numId w:val="2"/>
-        </w:numPr>
-      </w:pPr>
-      <w:r>
-        <w:t>Urbanization</w:t>
-      </w:r>
-    </w:p>
-    <w:p>
-      <w:pPr>
-        <w:pStyle w:val="ListParagraph"/>
-        <w:numPr>
-          <w:ilvl w:val="1"/>
-          <w:numId w:val="2"/>
-        </w:numPr>
-      </w:pPr>
-      <w:r>
-        <w:t>Military bases</w:t>
-      </w:r>
-    </w:p>
-    <w:p>
-      <w:pPr>
-        <w:pStyle w:val="ListParagraph"/>
-        <w:numPr>
-          <w:ilvl w:val="1"/>
-          <w:numId w:val="2"/>
-        </w:numPr>
-      </w:pPr>
-      <w:r>
-        <w:t>Boeing in Seattle, Kaiser in Portland</w:t>
-      </w:r>
-    </w:p>
-    <w:p>
-      <w:pPr>
-        <w:pStyle w:val="ListParagraph"/>
-        <w:numPr>
-          <w:ilvl w:val="2"/>
-          <w:numId w:val="2"/>
-        </w:numPr>
-      </w:pPr>
-      <w:r>
-        <w:t>Produce most of the airplanes and boats (respectively) for WWII</w:t>
-      </w:r>
-    </w:p>
-    <w:p>
-      <w:pPr>
-        <w:pStyle w:val="ListParagraph"/>
-        <w:numPr>
-          <w:ilvl w:val="1"/>
-          <w:numId w:val="2"/>
-        </w:numPr>
-      </w:pPr>
-      <w:r>
-        <w:t>Industries that comes from WWII</w:t>
-      </w:r>
-    </w:p>
-    <w:p>
-      <w:pPr>
-        <w:pStyle w:val="ListParagraph"/>
-        <w:numPr>
-          <w:ilvl w:val="2"/>
-          <w:numId w:val="2"/>
-        </w:numPr>
-      </w:pPr>
-      <w:r>
-        <w:t>Nuclear</w:t>
-      </w:r>
-    </w:p>
-    <w:p>
-      <w:pPr>
-        <w:pStyle w:val="ListParagraph"/>
-        <w:numPr>
-          <w:ilvl w:val="2"/>
-          <w:numId w:val="2"/>
-        </w:numPr>
-      </w:pPr>
-      <w:r>
-        <w:t>Time saving technologies (like computers)</w:t>
-      </w:r>
-    </w:p>
-    <w:p>
-      <w:pPr>
-        <w:pStyle w:val="ListParagraph"/>
-        <w:numPr>
-          <w:ilvl w:val="2"/>
-          <w:numId w:val="2"/>
-        </w:numPr>
-      </w:pPr>
-      <w:r>
-        <w:t>Genetic engineering</w:t>
-      </w:r>
-    </w:p>
-    <w:p>
-      <w:pPr>
-        <w:pStyle w:val="ListParagraph"/>
-        <w:numPr>
-          <w:ilvl w:val="2"/>
-          <w:numId w:val="2"/>
-        </w:numPr>
-      </w:pPr>
-      <w:r>
-        <w:t>Information revolution</w:t>
-      </w:r>
-    </w:p>
-    <w:p>
-      <w:pPr>
-        <w:pStyle w:val="ListParagraph"/>
-        <w:numPr>
-          <w:ilvl w:val="2"/>
-          <w:numId w:val="2"/>
-        </w:numPr>
-      </w:pPr>
-      <w:r>
-        <w:t>New agricultural techniques</w:t>
-      </w:r>
-    </w:p>
-    <w:p>
-      <w:pPr>
-        <w:pStyle w:val="ListParagraph"/>
-        <w:numPr>
-          <w:ilvl w:val="3"/>
-          <w:numId w:val="2"/>
-        </w:numPr>
-      </w:pPr>
-      <w:r>
-        <w:t>WWII braceros program</w:t>
-      </w:r>
-    </w:p>
-    <w:p>
-      <w:pPr>
-        <w:pStyle w:val="ListParagraph"/>
-        <w:numPr>
-          <w:ilvl w:val="1"/>
-          <w:numId w:val="2"/>
-        </w:numPr>
-      </w:pPr>
-      <w:r>
-        <w:t>Feeds straight into the cold war, no peacetime economy lull after WWII</w:t>
-      </w:r>
-    </w:p>
-    <w:p>
-      <w:pPr>
-        <w:pStyle w:val="ListParagraph"/>
-        <w:numPr>
-          <w:ilvl w:val="0"/>
-          <w:numId w:val="2"/>
-        </w:numPr>
-      </w:pPr>
-      <w:r>
-        <w:t>Cold war</w:t>
-      </w:r>
-    </w:p>
-    <w:p>
-      <w:pPr>
-        <w:pStyle w:val="ListParagraph"/>
-        <w:numPr>
-          <w:ilvl w:val="1"/>
-          <w:numId w:val="2"/>
-        </w:numPr>
-      </w:pPr>
-      <w:r>
-        <w:t>Space race</w:t>
-      </w:r>
-    </w:p>
-    <w:p>
-      <w:pPr>
-        <w:pStyle w:val="ListParagraph"/>
-        <w:numPr>
-          <w:ilvl w:val="1"/>
-          <w:numId w:val="2"/>
-        </w:numPr>
-      </w:pPr>
-      <w:r>
-        <w:t>Technology arms race</w:t>
-      </w:r>
-    </w:p>
-    <w:p>
-      <w:pPr>
-        <w:pStyle w:val="ListParagraph"/>
-        <w:numPr>
-          <w:ilvl w:val="1"/>
-          <w:numId w:val="2"/>
-        </w:numPr>
-      </w:pPr>
-      <w:r>
-        <w:t>Nuclear proliferation (maybe not relevant)</w:t>
-      </w:r>
-    </w:p>
-    <w:p>
-      <w:pPr>
-        <w:pStyle w:val="ListParagraph"/>
-        <w:ind w:left="2160"/>
-      </w:pPr>
-    </w:p>
-    <w:p>
-      <w:pPr>
-        <w:pStyle w:val="ListParagraph"/>
-        <w:ind w:left="2160"/>
-      </w:pPr>
-    </w:p>
-    <w:p>
-      <w:pPr>
-        <w:pStyle w:val="ListParagraph"/>
-        <w:numPr>
-          <w:ilvl w:val="0"/>
-          <w:numId w:val="2"/>
-        </w:numPr>
-      </w:pPr>
-      <w:r>
-        <w:t>Liberalization</w:t>
-      </w:r>
-    </w:p>
-    <w:p>
-      <w:pPr>
-        <w:pStyle w:val="ListParagraph"/>
-        <w:numPr>
-          <w:ilvl w:val="1"/>
-          <w:numId w:val="2"/>
-        </w:numPr>
-      </w:pPr>
-      <w:r>
-        <w:t>Open and free trade between technology companies</w:t>
-      </w:r>
-      <w:r>
-        <w:t xml:space="preserve"> (specifically open source)</w:t>
-      </w:r>
-    </w:p>
-    <w:p>
-      <w:pPr>
-        <w:pStyle w:val="ListParagraph"/>
-        <w:numPr>
-          <w:ilvl w:val="1"/>
-          <w:numId w:val="2"/>
-        </w:numPr>
-      </w:pPr>
-      <w:r>
-        <w:t>Only state restrictions on things like cryptography</w:t>
-      </w:r>
-      <w:r>
-        <w:t>, IP</w:t>
-      </w:r>
-    </w:p>
-    <w:p>
-      <w:pPr>
-        <w:pStyle w:val="ListParagraph"/>
-        <w:numPr>
-          <w:ilvl w:val="0"/>
-          <w:numId w:val="2"/>
-        </w:numPr>
-      </w:pPr>
-      <w:r>
-        <w:t>Universalization</w:t>
-      </w:r>
-    </w:p>
-    <w:p>
-      <w:pPr>
-        <w:pStyle w:val="ListParagraph"/>
-        <w:numPr>
-          <w:ilvl w:val="1"/>
-          <w:numId w:val="2"/>
-        </w:numPr>
-      </w:pPr>
-      <w:r>
-        <w:t xml:space="preserve">Globally, everyone wants a cell phone / internet of things devices / </w:t>
-      </w:r>
-      <w:proofErr w:type="spellStart"/>
-      <w:r>
-        <w:t>deskop</w:t>
-      </w:r>
-      <w:proofErr w:type="spellEnd"/>
-      <w:r>
-        <w:t xml:space="preserve"> / tablet</w:t>
-      </w:r>
-    </w:p>
-    <w:p>
-      <w:pPr>
-        <w:pStyle w:val="ListParagraph"/>
-        <w:numPr>
-          <w:ilvl w:val="1"/>
-          <w:numId w:val="2"/>
-        </w:numPr>
-      </w:pPr>
-      <w:r>
-        <w:t>Globally, everyone wants access to information through the internet</w:t>
-      </w:r>
-    </w:p>
-    <w:p>
-      <w:pPr>
-        <w:pStyle w:val="ListParagraph"/>
-        <w:numPr>
-          <w:ilvl w:val="0"/>
-          <w:numId w:val="2"/>
-        </w:numPr>
-      </w:pPr>
-      <w:r>
-        <w:t>westernization/modernization</w:t>
-      </w:r>
-    </w:p>
-    <w:p>
-      <w:pPr>
-        <w:pStyle w:val="ListParagraph"/>
-        <w:numPr>
-          <w:ilvl w:val="1"/>
-          <w:numId w:val="2"/>
-        </w:numPr>
-      </w:pPr>
-      <w:r>
-        <w:t>internet/high tech business started in the west</w:t>
-      </w:r>
-    </w:p>
-    <w:p>
-      <w:pPr>
-        <w:pStyle w:val="ListParagraph"/>
-        <w:numPr>
-          <w:ilvl w:val="1"/>
-          <w:numId w:val="2"/>
-        </w:numPr>
-      </w:pPr>
-      <w:r>
-        <w:t>production chains for high tech objects stretches across several countries</w:t>
-      </w:r>
-      <w:r>
-        <w:t>, some developing, some developed</w:t>
-      </w:r>
-    </w:p>
-    <w:p>
-      <w:pPr>
-        <w:pStyle w:val="ListParagraph"/>
-        <w:numPr>
-          <w:ilvl w:val="0"/>
-          <w:numId w:val="2"/>
-        </w:numPr>
-      </w:pPr>
-      <w:proofErr w:type="spellStart"/>
-      <w:r>
-        <w:t>respatialization</w:t>
-      </w:r>
-      <w:proofErr w:type="spellEnd"/>
-    </w:p>
-    <w:p>
-      <w:pPr>
-        <w:pStyle w:val="ListParagraph"/>
-        <w:numPr>
-          <w:ilvl w:val="1"/>
-          <w:numId w:val="2"/>
-        </w:numPr>
-      </w:pPr>
-      <w:r>
-        <w:t>Software doesn’t need to be developed any particular place</w:t>
-      </w:r>
-    </w:p>
-    <w:p>
-      <w:pPr>
-        <w:pStyle w:val="ListParagraph"/>
-        <w:numPr>
-          <w:ilvl w:val="2"/>
-          <w:numId w:val="2"/>
-        </w:numPr>
-      </w:pPr>
-      <w:r>
-        <w:t>Collaboration between remote areas of the globe</w:t>
-      </w:r>
-    </w:p>
-    <w:p>
-      <w:pPr>
-        <w:pStyle w:val="ListParagraph"/>
-      </w:pPr>
-    </w:p>
-    <w:p>
-      <w:pPr>
-        <w:pStyle w:val="ListParagraph"/>
-      </w:pPr>
-    </w:p>
-    <w:p>
-      <w:pPr>
-        <w:pStyle w:val="ListParagraph"/>
-      </w:pPr>
-      <w:r>
-        <w:t>(COPY PASTED, DON’T TAKE AS ALL USEFUL INFORMATION</w:t>
-      </w:r>
-      <w:r>
-        <w:t>, BUT SOME MIGHT BE</w:t>
-      </w:r>
-      <w:r>
-        <w:t>)</w:t>
-      </w:r>
-    </w:p>
-    <w:p>
-      <w:r>
         <w:t xml:space="preserve">2. </w:t>
       </w:r>
       <w:proofErr w:type="spellStart"/>
@@ -2876,7 +2899,6 @@
         <w:spacing w:after="0" w:line="240" w:lineRule="auto"/>
       </w:pPr>
       <w:r>
-        <w:lastRenderedPageBreak/>
         <w:t>Global sourcing to reduce costs of production</w:t>
       </w:r>
     </w:p>
@@ -3239,7 +3261,6 @@
     </w:p>
     <w:p>
       <w:r>
-        <w:lastRenderedPageBreak/>
         <w:t>Objects purchased by a consumer which are rapidly acquired and then disposed of.</w:t>
       </w:r>
     </w:p>
@@ -4250,6 +4271,7 @@
   <w:style w:type="character" w:default="1" w:styleId="DefaultParagraphFont">
     <w:name w:val="Default Paragraph Font"/>
     <w:uiPriority w:val="1"/>
+    <w:semiHidden/>
     <w:unhideWhenUsed/>
   </w:style>
   <w:style w:type="table" w:default="1" w:styleId="TableNormal">

</xml_diff>

<commit_message>
Added some thesis statement and intro stuff
Still need to add a conclusion and work the definition in.
</commit_message>
<xml_diff>
--- a/TermPaper.docx
+++ b/TermPaper.docx
@@ -4,15 +4,7 @@
   <w:body>
     <w:p>
       <w:r>
-        <w:t xml:space="preserve">Please write a five to seven page analysis (1250-1750 words) of how your profession has been impacted by or responded to globalization. You can use a company you currently work for or a profession in which you hope to be employed. Please use elements from the </w:t>
-      </w:r>
-      <w:proofErr w:type="spellStart"/>
-      <w:r>
-        <w:t>Scholte</w:t>
-      </w:r>
-      <w:proofErr w:type="spellEnd"/>
-      <w:r>
-        <w:t xml:space="preserve"> text to inform your analysis. Your grade will be based both on content and style, so be sure to check the spelling, grammar, and formatting of your work before you turn it in. Make sure to use proper citations and to avoid plagiarism - this includes not just exact copying of a written text, but also the unattributed copying of ideas, or making only minor changes to another text and passing it off as your own. Please read the attachment on writing a history paper and citing before composing your essay. You also have the option of creating a 5-10 minute video answering the above question. Please see me if you would like to select that option.</w:t>
+        <w:t>Please write a five to seven page analysis (1250-1750 words) of how your profession has been impacted by or responded to globalization. You can use a company you currently work for or a profession in which you hope to be employed. Please use elements from the Scholte text to inform your analysis. Your grade will be based both on content and style, so be sure to check the spelling, grammar, and formatting of your work before you turn it in. Make sure to use proper citations and to avoid plagiarism - this includes not just exact copying of a written text, but also the unattributed copying of ideas, or making only minor changes to another text and passing it off as your own. Please read the attachment on writing a history paper and citing before composing your essay. You also have the option of creating a 5-10 minute video answering the above question. Please see me if you would like to select that option.</w:t>
       </w:r>
     </w:p>
     <w:p>
@@ -44,13 +36,8 @@
           <w:numId w:val="2"/>
         </w:numPr>
       </w:pPr>
-      <w:proofErr w:type="spellStart"/>
-      <w:r>
-        <w:t>transplanetary</w:t>
-      </w:r>
-      <w:proofErr w:type="spellEnd"/>
-      <w:r>
-        <w:t xml:space="preserve"> connections/communication</w:t>
+      <w:r>
+        <w:t>transplanetary connections/communication</w:t>
       </w:r>
     </w:p>
     <w:p>
@@ -74,15 +61,7 @@
         </w:numPr>
       </w:pPr>
       <w:r>
-        <w:t xml:space="preserve">Cornerstone to globalization as </w:t>
-      </w:r>
-      <w:proofErr w:type="spellStart"/>
-      <w:r>
-        <w:t>transplanetary</w:t>
-      </w:r>
-      <w:proofErr w:type="spellEnd"/>
-      <w:r>
-        <w:t xml:space="preserve"> connections/communication</w:t>
+        <w:t>Cornerstone to globalization as transplanetary connections/communication</w:t>
       </w:r>
     </w:p>
     <w:p>
@@ -166,15 +145,7 @@
         </w:numPr>
       </w:pPr>
       <w:r>
-        <w:t xml:space="preserve">Globally, everyone wants a cell phone / internet of things devices / </w:t>
-      </w:r>
-      <w:proofErr w:type="spellStart"/>
-      <w:r>
-        <w:t>deskop</w:t>
-      </w:r>
-      <w:proofErr w:type="spellEnd"/>
-      <w:r>
-        <w:t xml:space="preserve"> / tablet</w:t>
+        <w:t>Globally, everyone wants a cell phone / internet of things devices / deskop / tablet</w:t>
       </w:r>
     </w:p>
     <w:p>
@@ -233,11 +204,9 @@
           <w:numId w:val="2"/>
         </w:numPr>
       </w:pPr>
-      <w:proofErr w:type="spellStart"/>
       <w:r>
         <w:t>respatialization</w:t>
       </w:r>
-      <w:proofErr w:type="spellEnd"/>
     </w:p>
     <w:p>
       <w:pPr>
@@ -367,35 +336,119 @@
     </w:p>
     <w:p>
       <w:r>
-        <w:t>Research some companies that came out of the Kaiser/Intel/Tektronix circles!!!</w:t>
-      </w:r>
-    </w:p>
-    <w:p>
-      <w:r>
-        <w:t>Tie the whole thing together, make it sound better.</w:t>
+        <w:t>Figure out where to put the embedded and software definition</w:t>
+      </w:r>
+    </w:p>
+    <w:p>
+      <w:r>
+        <w:t>Figure out a good conclusion</w:t>
       </w:r>
     </w:p>
     <w:p/>
-    <w:p/>
-    <w:p/>
+    <w:p>
+      <w:r>
+        <w:tab/>
+        <w:t xml:space="preserve">The field of embedded hardware and software </w:t>
+      </w:r>
+      <w:r>
+        <w:t xml:space="preserve">in the Pacific Northwest </w:t>
+      </w:r>
+      <w:r>
+        <w:t>has bo</w:t>
+      </w:r>
+      <w:r>
+        <w:t>th helped accelerate</w:t>
+      </w:r>
+      <w:r>
+        <w:t xml:space="preserve"> globalization, and </w:t>
+      </w:r>
+      <w:r>
+        <w:t>has its foundations in globalizing events.</w:t>
+      </w:r>
+      <w:r>
+        <w:t xml:space="preserve"> Starting with roots in the great depression and the new deal, the Pacific Northwest went through a high tech revolution during World War II</w:t>
+      </w:r>
+      <w:r>
+        <w:t xml:space="preserve"> due to natural resource</w:t>
+      </w:r>
+      <w:r>
+        <w:t>s</w:t>
+      </w:r>
+      <w:bookmarkStart w:id="0" w:name="_GoBack"/>
+      <w:bookmarkEnd w:id="0"/>
+      <w:r>
+        <w:t xml:space="preserve"> like the Columbia dam</w:t>
+      </w:r>
+      <w:r>
+        <w:t>. After World War II, the environment was perfect for major companies like Tektronix to begin growing the Silicone Forrest. Today</w:t>
+      </w:r>
+      <w:r>
+        <w:t xml:space="preserve"> the</w:t>
+      </w:r>
+      <w:r>
+        <w:t xml:space="preserve"> landscape is dotted with titans</w:t>
+      </w:r>
+      <w:r>
+        <w:t xml:space="preserve"> of industry</w:t>
+      </w:r>
+      <w:r>
+        <w:t xml:space="preserve"> such as Intel, </w:t>
+      </w:r>
+      <w:r>
+        <w:t>Microsoft, and Apple. The technology developed in such companies has revolutionized the world, especially in terms of communication as the number of active cell phone subscriptions is nearing the number of people on Earth.</w:t>
+      </w:r>
+      <w:r>
+        <w:t xml:space="preserve"> </w:t>
+      </w:r>
+    </w:p>
+    <w:p>
+      <w:pPr>
+        <w:ind w:firstLine="720"/>
+      </w:pPr>
+      <w:r>
+        <w:t xml:space="preserve">The field of embedded hardware and software </w:t>
+      </w:r>
+      <w:r>
+        <w:t>encompass</w:t>
+      </w:r>
+      <w:r>
+        <w:t>es</w:t>
+      </w:r>
+      <w:r>
+        <w:t xml:space="preserve"> microcontrollers, ASICs </w:t>
+      </w:r>
+      <w:r>
+        <w:t>(Application Specific Integrated Chip)</w:t>
+      </w:r>
+      <w:r>
+        <w:t>, and FPGAs (Field Programmable Gate Arrays),</w:t>
+      </w:r>
+      <w:r>
+        <w:t xml:space="preserve"> and the firmware and software</w:t>
+      </w:r>
+      <w:r>
+        <w:t xml:space="preserve"> that</w:t>
+      </w:r>
+      <w:r>
+        <w:t xml:space="preserve"> runs on the hardware.</w:t>
+      </w:r>
+    </w:p>
     <w:p>
       <w:r>
         <w:tab/>
         <w:t xml:space="preserve">To examine the way the field of embedded computing and microcontrollers has been shaped by globalization, one must first define globalization. According to Sholte there are five </w:t>
       </w:r>
       <w:r>
-        <w:t xml:space="preserve">main possible definitions of globalization, Internationalization or the </w:t>
-      </w:r>
-      <w:r>
-        <w:t xml:space="preserve">exchanges between countries, Liberalization or the liberties that people enjoy, Universalization or making everything in the world the same regardless of location, Westernization or making everything in the world similar to the western states, or Schulte’s personal choice of </w:t>
-      </w:r>
-      <w:proofErr w:type="spellStart"/>
-      <w:r>
-        <w:t>Transplanetary</w:t>
-      </w:r>
-      <w:proofErr w:type="spellEnd"/>
-      <w:r>
-        <w:t xml:space="preserve"> or describing globalization in terms of the connections between people. If we talk about things in terms of Internationalization, the microcontroller industry has </w:t>
+        <w:t>typical</w:t>
+      </w:r>
+      <w:r>
+        <w:t xml:space="preserve"> possibilities when defining</w:t>
+      </w:r>
+      <w:r>
+        <w:t xml:space="preserve"> globalization, Internationalization or the </w:t>
+      </w:r>
+      <w:r>
+        <w:t xml:space="preserve">exchanges between countries, Liberalization or the liberties that people enjoy, Universalization or making everything in the world the same regardless of location, Westernization or making everything in the world similar to the western states, or Schulte’s personal choice of Transplanetary or describing globalization in terms of the connections between people. If we talk about things in terms of Internationalization, the microcontroller industry has </w:t>
       </w:r>
       <w:r>
         <w:t>spanned multiple countries for their supply lines and production chains to produce final products. If we talk about things in terms of Liberalization, the microcontroller industry has varying fair use policies but all open source hardware and software is free for anyone in the world to use. If we talk about things in terms of Universalization, the microcontroller has been key in producing products that everyone wants globally like cell phones and tablets, creating a shared usage experience.</w:t>
@@ -410,39 +463,7 @@
         <w:t xml:space="preserve">, the west began the major technological and production revolutions that allowed for the microcontroller industry to develop. </w:t>
       </w:r>
       <w:r>
-        <w:t xml:space="preserve">If we talk about things in terms of </w:t>
-      </w:r>
-      <w:proofErr w:type="spellStart"/>
-      <w:r>
-        <w:t>Transplanetary</w:t>
-      </w:r>
-      <w:proofErr w:type="spellEnd"/>
-      <w:r>
-        <w:t xml:space="preserve"> connections, the microcontroller industry is a key player in bringing near instant communication methods to every corner of the world. </w:t>
-      </w:r>
-      <w:proofErr w:type="spellStart"/>
-      <w:r>
-        <w:t>Scholte</w:t>
-      </w:r>
-      <w:proofErr w:type="spellEnd"/>
-      <w:r>
-        <w:t xml:space="preserve"> prefers the definition of globalization in terms of </w:t>
-      </w:r>
-      <w:proofErr w:type="spellStart"/>
-      <w:r>
-        <w:t>Transplanetary</w:t>
-      </w:r>
-      <w:proofErr w:type="spellEnd"/>
-      <w:r>
-        <w:t xml:space="preserve"> connections which plays well with the role microcontrollers have played in increasing </w:t>
-      </w:r>
-      <w:proofErr w:type="spellStart"/>
-      <w:r>
-        <w:t>Transplanetary</w:t>
-      </w:r>
-      <w:proofErr w:type="spellEnd"/>
-      <w:r>
-        <w:t xml:space="preserve"> connections. </w:t>
+        <w:t xml:space="preserve">If we talk about things in terms of Transplanetary connections, the microcontroller industry is a key player in bringing near instant communication methods to every corner of the world. Scholte prefers the definition of globalization in terms of Transplanetary connections which plays well with the role microcontrollers have played in increasing Transplanetary connections. </w:t>
       </w:r>
     </w:p>
     <w:p>
@@ -463,12 +484,7 @@
         <w:t xml:space="preserve"> </w:t>
       </w:r>
       <w:r>
-        <w:t>has a long and complicated history with its roo</w:t>
-      </w:r>
-      <w:bookmarkStart w:id="0" w:name="_GoBack"/>
-      <w:bookmarkEnd w:id="0"/>
-      <w:r>
-        <w:t>ts firmly embedded in the development of globalization. Starting back in the great depression, FDR allocated federal funds for</w:t>
+        <w:t>has a long and complicated history with its roots firmly embedded in the development of globalization. Starting back in the great depression, FDR allocated federal funds for</w:t>
       </w:r>
       <w:r>
         <w:t xml:space="preserve"> several 3 letter organizations as a stimulus plan. The 3 major groups </w:t>
@@ -512,11 +528,9 @@
       <w:r>
         <w:t xml:space="preserve"> In Oregon this lead </w:t>
       </w:r>
-      <w:proofErr w:type="gramStart"/>
       <w:r>
         <w:t>to</w:t>
       </w:r>
-      <w:proofErr w:type="gramEnd"/>
       <w:r>
         <w:t xml:space="preserve"> many public parks</w:t>
       </w:r>
@@ -533,15 +547,11 @@
         <w:t xml:space="preserve">  </w:t>
       </w:r>
       <w:r>
-        <w:t xml:space="preserve">The WPA took many people off unemployment and gave </w:t>
-      </w:r>
-      <w:proofErr w:type="gramStart"/>
-      <w:r>
-        <w:t>them</w:t>
-      </w:r>
-      <w:proofErr w:type="gramEnd"/>
-      <w:r>
-        <w:t xml:space="preserve"> jobs building roads, b</w:t>
+        <w:t xml:space="preserve">The WPA took many people off unemployment and </w:t>
+      </w:r>
+      <w:r>
+        <w:lastRenderedPageBreak/>
+        <w:t>gave them jobs building roads, b</w:t>
       </w:r>
       <w:r>
         <w:t>ridges, and dams, such as the Columbia Dam and other infrastructur</w:t>
@@ -622,11 +632,7 @@
         <w:t>when the Japanese bombed Pearl Harbor.</w:t>
       </w:r>
       <w:r>
-        <w:t xml:space="preserve"> This single event unified the county against a common enemy and sparked production in three major areas, boats, airplanes, and </w:t>
-      </w:r>
-      <w:r>
-        <w:lastRenderedPageBreak/>
-        <w:t xml:space="preserve">nuclear power. Boeing in Seattle quickly went through a transformation, quickly growing to become 70% of all revenue in Seattle. By the end of the war they were producing a plane every day. Similarly in Portland, Kaiser went through a transformation to employ over 100,000 people by the end of the war. Their production grew until they were able to build a boat every 5 days, producing more ships than anywhere else in the United States. </w:t>
+        <w:t xml:space="preserve"> This single event unified the county against a common enemy and sparked production in three major areas, boats, airplanes, and nuclear power. Boeing in Seattle quickly went through a transformation, quickly growing to become 70% of all revenue in Seattle. By the end of the war they were producing a plane every day. Similarly in Portland, Kaiser went through a transformation to employ over 100,000 people by the end of the war. Their production grew until they were able to build a boat every 5 days, producing more ships than anywhere else in the United States. </w:t>
       </w:r>
       <w:r>
         <w:t xml:space="preserve">Hanford Washington also grew at a great rate, refining nuclear material for the government’s various nuclear programs. Nowhere near as many people ended up in Hanford as they did in Seattle or Portland as the nuclear refinement program was highly classified and the workers were screened much more carefully. All three locations were picked due to their proximity to the Columbia Dam, which serviced most of their electrical needs. </w:t>
@@ -674,15 +680,11 @@
         <w:t xml:space="preserve"> </w:t>
       </w:r>
       <w:r>
-        <w:t xml:space="preserve">These improvements to the fields of electronics and communications equipment spurred the field of communication devices in both price and availability, allowing for an ever greater number of </w:t>
-      </w:r>
-      <w:proofErr w:type="spellStart"/>
-      <w:r>
-        <w:t>transplannetary</w:t>
-      </w:r>
-      <w:proofErr w:type="spellEnd"/>
-      <w:r>
-        <w:t xml:space="preserve"> connections.</w:t>
+        <w:t xml:space="preserve">These improvements to the fields of electronics and communications equipment </w:t>
+      </w:r>
+      <w:r>
+        <w:lastRenderedPageBreak/>
+        <w:t>spurred the field of communication devices in both price and availability, allowing for an ever greater number of transplannetary connections.</w:t>
       </w:r>
     </w:p>
     <w:p>
@@ -697,11 +699,7 @@
         <w:t>[3]</w:t>
       </w:r>
       <w:r>
-        <w:t xml:space="preserve">. This explosion of devices allows people in almost every disparate region of the world to communicate with each other and with people in other regions of the world, </w:t>
-      </w:r>
-      <w:r>
-        <w:lastRenderedPageBreak/>
-        <w:t xml:space="preserve">although </w:t>
+        <w:t xml:space="preserve">. This explosion of devices allows people in almost every disparate region of the world to communicate with each other and with people in other regions of the world, although </w:t>
       </w:r>
       <w:r>
         <w:t>fees</w:t>
@@ -722,7 +720,10 @@
         <w:t xml:space="preserve"> is run by a</w:t>
       </w:r>
       <w:r>
-        <w:t xml:space="preserve"> microcontroller or ASIC (Application Specific Integrated Chip) </w:t>
+        <w:t xml:space="preserve"> microcontroller or ASIC</w:t>
+      </w:r>
+      <w:r>
+        <w:t xml:space="preserve"> </w:t>
       </w:r>
       <w:r>
         <w:t xml:space="preserve">device, </w:t>
@@ -1090,6 +1091,7 @@
         </w:numPr>
       </w:pPr>
       <w:r>
+        <w:lastRenderedPageBreak/>
         <w:t>WWII industry boom for Portland and Klamath Falls</w:t>
       </w:r>
     </w:p>
@@ -1210,7 +1212,6 @@
         </w:numPr>
       </w:pPr>
       <w:r>
-        <w:lastRenderedPageBreak/>
         <w:t>Provided scopes, tool kits, and field support engineering (full package)</w:t>
       </w:r>
     </w:p>
@@ -1272,13 +1273,8 @@
           <w:numId w:val="2"/>
         </w:numPr>
       </w:pPr>
-      <w:proofErr w:type="spellStart"/>
-      <w:r>
-        <w:t>transplanetary</w:t>
-      </w:r>
-      <w:proofErr w:type="spellEnd"/>
-      <w:r>
-        <w:t xml:space="preserve"> connections/communication</w:t>
+      <w:r>
+        <w:t>transplanetary connections/communication</w:t>
       </w:r>
     </w:p>
     <w:p>
@@ -1302,15 +1298,7 @@
         </w:numPr>
       </w:pPr>
       <w:r>
-        <w:t xml:space="preserve">Cornerstone to globalization as </w:t>
-      </w:r>
-      <w:proofErr w:type="spellStart"/>
-      <w:r>
-        <w:t>transplanetary</w:t>
-      </w:r>
-      <w:proofErr w:type="spellEnd"/>
-      <w:r>
-        <w:t xml:space="preserve"> connections/communication</w:t>
+        <w:t>Cornerstone to globalization as transplanetary connections/communication</w:t>
       </w:r>
     </w:p>
     <w:p>
@@ -1394,15 +1382,7 @@
         </w:numPr>
       </w:pPr>
       <w:r>
-        <w:t xml:space="preserve">Globally, everyone wants a cell phone / internet of things devices / </w:t>
-      </w:r>
-      <w:proofErr w:type="spellStart"/>
-      <w:r>
-        <w:t>deskop</w:t>
-      </w:r>
-      <w:proofErr w:type="spellEnd"/>
-      <w:r>
-        <w:t xml:space="preserve"> / tablet</w:t>
+        <w:t>Globally, everyone wants a cell phone / internet of things devices / deskop / tablet</w:t>
       </w:r>
     </w:p>
     <w:p>
@@ -1461,11 +1441,9 @@
           <w:numId w:val="2"/>
         </w:numPr>
       </w:pPr>
-      <w:proofErr w:type="spellStart"/>
       <w:r>
         <w:t>respatialization</w:t>
       </w:r>
-      <w:proofErr w:type="spellEnd"/>
     </w:p>
     <w:p>
       <w:pPr>
@@ -1547,6 +1525,7 @@
         </w:numPr>
       </w:pPr>
       <w:r>
+        <w:lastRenderedPageBreak/>
         <w:t>Specific hardware is built in specific places</w:t>
       </w:r>
     </w:p>
@@ -1664,13 +1643,8 @@
         </w:numPr>
         <w:spacing w:after="0" w:line="240" w:lineRule="auto"/>
       </w:pPr>
-      <w:proofErr w:type="spellStart"/>
-      <w:r>
-        <w:t>Supraterritorial</w:t>
-      </w:r>
-      <w:proofErr w:type="spellEnd"/>
-      <w:r>
-        <w:t xml:space="preserve"> commodities to increase the channels of accumulation</w:t>
+      <w:r>
+        <w:t>Supraterritorial commodities to increase the channels of accumulation</w:t>
       </w:r>
     </w:p>
     <w:p>
@@ -1730,15 +1704,7 @@
         <w:spacing w:after="0" w:line="240" w:lineRule="auto"/>
       </w:pPr>
       <w:r>
-        <w:t xml:space="preserve">Establishment and growth of </w:t>
-      </w:r>
-      <w:proofErr w:type="spellStart"/>
-      <w:r>
-        <w:t>transworld</w:t>
-      </w:r>
-      <w:proofErr w:type="spellEnd"/>
-      <w:r>
-        <w:t xml:space="preserve"> governance mechanisms</w:t>
+        <w:t>Establishment and growth of transworld governance mechanisms</w:t>
       </w:r>
     </w:p>
     <w:p>
@@ -1749,13 +1715,8 @@
         </w:numPr>
         <w:spacing w:after="0" w:line="240" w:lineRule="auto"/>
       </w:pPr>
-      <w:proofErr w:type="spellStart"/>
-      <w:r>
-        <w:t>Transplanetary</w:t>
-      </w:r>
-      <w:proofErr w:type="spellEnd"/>
-      <w:r>
-        <w:t xml:space="preserve"> standardization of technical specifications, legal principals and administrative procedures</w:t>
+      <w:r>
+        <w:t>Transplanetary standardization of technical specifications, legal principals and administrative procedures</w:t>
       </w:r>
     </w:p>
     <w:p>
@@ -1791,15 +1752,7 @@
         <w:spacing w:after="0" w:line="240" w:lineRule="auto"/>
       </w:pPr>
       <w:r>
-        <w:t xml:space="preserve">Assertions of various nation identities through </w:t>
-      </w:r>
-      <w:proofErr w:type="spellStart"/>
-      <w:r>
-        <w:t>transplanetary</w:t>
-      </w:r>
-      <w:proofErr w:type="spellEnd"/>
-      <w:r>
-        <w:t xml:space="preserve"> diasporas</w:t>
+        <w:t>Assertions of various nation identities through transplanetary diasporas</w:t>
       </w:r>
     </w:p>
     <w:p>
@@ -1811,15 +1764,7 @@
         <w:spacing w:after="0" w:line="240" w:lineRule="auto"/>
       </w:pPr>
       <w:r>
-        <w:t xml:space="preserve">Affirmations of various non-territorial identities through </w:t>
-      </w:r>
-      <w:proofErr w:type="spellStart"/>
-      <w:r>
-        <w:t>transworld</w:t>
-      </w:r>
-      <w:proofErr w:type="spellEnd"/>
-      <w:r>
-        <w:t xml:space="preserve"> networks</w:t>
+        <w:t>Affirmations of various non-territorial identities through transworld networks</w:t>
       </w:r>
     </w:p>
     <w:p>
@@ -1867,15 +1812,7 @@
         <w:spacing w:after="0" w:line="240" w:lineRule="auto"/>
       </w:pPr>
       <w:r>
-        <w:t xml:space="preserve">Scientific notions of objective truths with </w:t>
-      </w:r>
-      <w:proofErr w:type="spellStart"/>
-      <w:r>
-        <w:t>transplanetary</w:t>
-      </w:r>
-      <w:proofErr w:type="spellEnd"/>
-      <w:r>
-        <w:t xml:space="preserve"> validity</w:t>
+        <w:t>Scientific notions of objective truths with transplanetary validity</w:t>
       </w:r>
     </w:p>
     <w:p>
@@ -1907,6 +1844,7 @@
     </w:p>
     <w:p>
       <w:r>
+        <w:lastRenderedPageBreak/>
         <w:t>Commoditization and how it has expanded with globalization</w:t>
       </w:r>
     </w:p>
@@ -2005,15 +1943,7 @@
         </w:numPr>
       </w:pPr>
       <w:r>
-        <w:t xml:space="preserve">Cornerstone to globalization as </w:t>
-      </w:r>
-      <w:proofErr w:type="spellStart"/>
-      <w:r>
-        <w:t>transplanetary</w:t>
-      </w:r>
-      <w:proofErr w:type="spellEnd"/>
-      <w:r>
-        <w:t xml:space="preserve"> connections</w:t>
+        <w:t>Cornerstone to globalization as transplanetary connections</w:t>
       </w:r>
       <w:r>
         <w:t>/communication</w:t>
@@ -2265,6 +2195,7 @@
         </w:numPr>
       </w:pPr>
       <w:r>
+        <w:lastRenderedPageBreak/>
         <w:t>Software doesn’t need to be developed any particular place</w:t>
       </w:r>
     </w:p>
@@ -2361,417 +2292,409 @@
         </w:numPr>
       </w:pPr>
       <w:r>
+        <w:t>PNW receives a lot of money</w:t>
+      </w:r>
+    </w:p>
+    <w:p>
+      <w:pPr>
+        <w:pStyle w:val="ListParagraph"/>
+        <w:numPr>
+          <w:ilvl w:val="3"/>
+          <w:numId w:val="2"/>
+        </w:numPr>
+      </w:pPr>
+      <w:r>
+        <w:t>AAA</w:t>
+      </w:r>
+    </w:p>
+    <w:p>
+      <w:pPr>
+        <w:pStyle w:val="ListParagraph"/>
+        <w:numPr>
+          <w:ilvl w:val="3"/>
+          <w:numId w:val="2"/>
+        </w:numPr>
+      </w:pPr>
+      <w:r>
+        <w:t>WPA</w:t>
+      </w:r>
+    </w:p>
+    <w:p>
+      <w:pPr>
+        <w:pStyle w:val="ListParagraph"/>
+        <w:numPr>
+          <w:ilvl w:val="3"/>
+          <w:numId w:val="2"/>
+        </w:numPr>
+      </w:pPr>
+      <w:r>
+        <w:t>CCC</w:t>
+      </w:r>
+    </w:p>
+    <w:p>
+      <w:pPr>
+        <w:pStyle w:val="ListParagraph"/>
+        <w:numPr>
+          <w:ilvl w:val="2"/>
+          <w:numId w:val="2"/>
+        </w:numPr>
+      </w:pPr>
+      <w:r>
+        <w:t>Columbia dam produces a lot of electricity</w:t>
+      </w:r>
+    </w:p>
+    <w:p>
+      <w:pPr>
+        <w:pStyle w:val="ListParagraph"/>
+        <w:numPr>
+          <w:ilvl w:val="1"/>
+          <w:numId w:val="2"/>
+        </w:numPr>
+      </w:pPr>
+      <w:r>
+        <w:t>Feeds into WWI and WWII</w:t>
+      </w:r>
+    </w:p>
+    <w:p>
+      <w:pPr>
+        <w:pStyle w:val="ListParagraph"/>
+        <w:numPr>
+          <w:ilvl w:val="2"/>
+          <w:numId w:val="2"/>
+        </w:numPr>
+      </w:pPr>
+      <w:r>
+        <w:t>Columbia dam provides a lot of the power used for production of wartime goods</w:t>
+      </w:r>
+    </w:p>
+    <w:p>
+      <w:pPr>
+        <w:pStyle w:val="ListParagraph"/>
+        <w:numPr>
+          <w:ilvl w:val="0"/>
+          <w:numId w:val="2"/>
+        </w:numPr>
+      </w:pPr>
+      <w:r>
+        <w:t xml:space="preserve">WWII </w:t>
+      </w:r>
+    </w:p>
+    <w:p>
+      <w:pPr>
+        <w:pStyle w:val="ListParagraph"/>
+        <w:numPr>
+          <w:ilvl w:val="1"/>
+          <w:numId w:val="2"/>
+        </w:numPr>
+      </w:pPr>
+      <w:r>
+        <w:t>Urbanization</w:t>
+      </w:r>
+    </w:p>
+    <w:p>
+      <w:pPr>
+        <w:pStyle w:val="ListParagraph"/>
+        <w:numPr>
+          <w:ilvl w:val="1"/>
+          <w:numId w:val="2"/>
+        </w:numPr>
+      </w:pPr>
+      <w:r>
+        <w:t>Military bases</w:t>
+      </w:r>
+    </w:p>
+    <w:p>
+      <w:pPr>
+        <w:pStyle w:val="ListParagraph"/>
+        <w:numPr>
+          <w:ilvl w:val="1"/>
+          <w:numId w:val="2"/>
+        </w:numPr>
+      </w:pPr>
+      <w:r>
+        <w:t>Boeing in Seattle, Kaiser in Portland</w:t>
+      </w:r>
+    </w:p>
+    <w:p>
+      <w:pPr>
+        <w:pStyle w:val="ListParagraph"/>
+        <w:numPr>
+          <w:ilvl w:val="2"/>
+          <w:numId w:val="2"/>
+        </w:numPr>
+      </w:pPr>
+      <w:r>
+        <w:t>Produce most of the airplanes and boats (respectively) for WWII</w:t>
+      </w:r>
+    </w:p>
+    <w:p>
+      <w:pPr>
+        <w:pStyle w:val="ListParagraph"/>
+        <w:numPr>
+          <w:ilvl w:val="1"/>
+          <w:numId w:val="2"/>
+        </w:numPr>
+      </w:pPr>
+      <w:r>
+        <w:t>Industries that comes from WWII</w:t>
+      </w:r>
+    </w:p>
+    <w:p>
+      <w:pPr>
+        <w:pStyle w:val="ListParagraph"/>
+        <w:numPr>
+          <w:ilvl w:val="2"/>
+          <w:numId w:val="2"/>
+        </w:numPr>
+      </w:pPr>
+      <w:r>
+        <w:t>Nuclear</w:t>
+      </w:r>
+    </w:p>
+    <w:p>
+      <w:pPr>
+        <w:pStyle w:val="ListParagraph"/>
+        <w:numPr>
+          <w:ilvl w:val="2"/>
+          <w:numId w:val="2"/>
+        </w:numPr>
+      </w:pPr>
+      <w:r>
+        <w:t>Time saving technologies (like computers)</w:t>
+      </w:r>
+    </w:p>
+    <w:p>
+      <w:pPr>
+        <w:pStyle w:val="ListParagraph"/>
+        <w:numPr>
+          <w:ilvl w:val="2"/>
+          <w:numId w:val="2"/>
+        </w:numPr>
+      </w:pPr>
+      <w:r>
+        <w:t>Genetic engineering</w:t>
+      </w:r>
+    </w:p>
+    <w:p>
+      <w:pPr>
+        <w:pStyle w:val="ListParagraph"/>
+        <w:numPr>
+          <w:ilvl w:val="2"/>
+          <w:numId w:val="2"/>
+        </w:numPr>
+      </w:pPr>
+      <w:r>
+        <w:t>Information revolution</w:t>
+      </w:r>
+    </w:p>
+    <w:p>
+      <w:pPr>
+        <w:pStyle w:val="ListParagraph"/>
+        <w:numPr>
+          <w:ilvl w:val="2"/>
+          <w:numId w:val="2"/>
+        </w:numPr>
+      </w:pPr>
+      <w:r>
+        <w:t>New agricultural techniques</w:t>
+      </w:r>
+    </w:p>
+    <w:p>
+      <w:pPr>
+        <w:pStyle w:val="ListParagraph"/>
+        <w:numPr>
+          <w:ilvl w:val="3"/>
+          <w:numId w:val="2"/>
+        </w:numPr>
+      </w:pPr>
+      <w:r>
+        <w:t>WWII braceros program</w:t>
+      </w:r>
+    </w:p>
+    <w:p>
+      <w:pPr>
+        <w:pStyle w:val="ListParagraph"/>
+        <w:numPr>
+          <w:ilvl w:val="1"/>
+          <w:numId w:val="2"/>
+        </w:numPr>
+      </w:pPr>
+      <w:r>
+        <w:t>Feeds straight into the cold war, no peacetime economy lull after WWII</w:t>
+      </w:r>
+    </w:p>
+    <w:p>
+      <w:pPr>
+        <w:pStyle w:val="ListParagraph"/>
+        <w:numPr>
+          <w:ilvl w:val="0"/>
+          <w:numId w:val="2"/>
+        </w:numPr>
+      </w:pPr>
+      <w:r>
+        <w:t>Cold war</w:t>
+      </w:r>
+    </w:p>
+    <w:p>
+      <w:pPr>
+        <w:pStyle w:val="ListParagraph"/>
+        <w:numPr>
+          <w:ilvl w:val="1"/>
+          <w:numId w:val="2"/>
+        </w:numPr>
+      </w:pPr>
+      <w:r>
+        <w:t>Space race</w:t>
+      </w:r>
+    </w:p>
+    <w:p>
+      <w:pPr>
+        <w:pStyle w:val="ListParagraph"/>
+        <w:numPr>
+          <w:ilvl w:val="1"/>
+          <w:numId w:val="2"/>
+        </w:numPr>
+      </w:pPr>
+      <w:r>
+        <w:t>Technology arms race</w:t>
+      </w:r>
+    </w:p>
+    <w:p>
+      <w:pPr>
+        <w:pStyle w:val="ListParagraph"/>
+        <w:numPr>
+          <w:ilvl w:val="1"/>
+          <w:numId w:val="2"/>
+        </w:numPr>
+      </w:pPr>
+      <w:r>
+        <w:t>Nuclear proliferation (maybe not relevant)</w:t>
+      </w:r>
+    </w:p>
+    <w:p>
+      <w:pPr>
+        <w:pStyle w:val="ListParagraph"/>
+        <w:ind w:left="2160"/>
+      </w:pPr>
+    </w:p>
+    <w:p>
+      <w:pPr>
+        <w:pStyle w:val="ListParagraph"/>
+        <w:ind w:left="2160"/>
+      </w:pPr>
+    </w:p>
+    <w:p>
+      <w:pPr>
+        <w:pStyle w:val="ListParagraph"/>
+        <w:numPr>
+          <w:ilvl w:val="0"/>
+          <w:numId w:val="2"/>
+        </w:numPr>
+      </w:pPr>
+      <w:r>
+        <w:t>Liberalization</w:t>
+      </w:r>
+    </w:p>
+    <w:p>
+      <w:pPr>
+        <w:pStyle w:val="ListParagraph"/>
+        <w:numPr>
+          <w:ilvl w:val="1"/>
+          <w:numId w:val="2"/>
+        </w:numPr>
+      </w:pPr>
+      <w:r>
+        <w:t>Open and free trade between technology companies</w:t>
+      </w:r>
+      <w:r>
+        <w:t xml:space="preserve"> (specifically open source)</w:t>
+      </w:r>
+    </w:p>
+    <w:p>
+      <w:pPr>
+        <w:pStyle w:val="ListParagraph"/>
+        <w:numPr>
+          <w:ilvl w:val="1"/>
+          <w:numId w:val="2"/>
+        </w:numPr>
+      </w:pPr>
+      <w:r>
+        <w:t>Only state restrictions on things like cryptography</w:t>
+      </w:r>
+      <w:r>
+        <w:t>, IP</w:t>
+      </w:r>
+    </w:p>
+    <w:p>
+      <w:pPr>
+        <w:pStyle w:val="ListParagraph"/>
+        <w:numPr>
+          <w:ilvl w:val="0"/>
+          <w:numId w:val="2"/>
+        </w:numPr>
+      </w:pPr>
+      <w:r>
+        <w:t>Universalization</w:t>
+      </w:r>
+    </w:p>
+    <w:p>
+      <w:pPr>
+        <w:pStyle w:val="ListParagraph"/>
+        <w:numPr>
+          <w:ilvl w:val="1"/>
+          <w:numId w:val="2"/>
+        </w:numPr>
+      </w:pPr>
+      <w:r>
+        <w:t>Globally, everyone wants a cell phone / internet of things devices / deskop / tablet</w:t>
+      </w:r>
+    </w:p>
+    <w:p>
+      <w:pPr>
+        <w:pStyle w:val="ListParagraph"/>
+        <w:numPr>
+          <w:ilvl w:val="1"/>
+          <w:numId w:val="2"/>
+        </w:numPr>
+      </w:pPr>
+      <w:r>
+        <w:t>Globally, everyone wants access to information through the internet</w:t>
+      </w:r>
+    </w:p>
+    <w:p>
+      <w:pPr>
+        <w:pStyle w:val="ListParagraph"/>
+        <w:numPr>
+          <w:ilvl w:val="0"/>
+          <w:numId w:val="2"/>
+        </w:numPr>
+      </w:pPr>
+      <w:r>
+        <w:t>westernization/modernization</w:t>
+      </w:r>
+    </w:p>
+    <w:p>
+      <w:pPr>
+        <w:pStyle w:val="ListParagraph"/>
+        <w:numPr>
+          <w:ilvl w:val="1"/>
+          <w:numId w:val="2"/>
+        </w:numPr>
+      </w:pPr>
+      <w:r>
+        <w:t>internet/high tech business started in the west</w:t>
+      </w:r>
+    </w:p>
+    <w:p>
+      <w:pPr>
+        <w:pStyle w:val="ListParagraph"/>
+        <w:numPr>
+          <w:ilvl w:val="1"/>
+          <w:numId w:val="2"/>
+        </w:numPr>
+      </w:pPr>
+      <w:r>
         <w:lastRenderedPageBreak/>
-        <w:t>PNW receives a lot of money</w:t>
-      </w:r>
-    </w:p>
-    <w:p>
-      <w:pPr>
-        <w:pStyle w:val="ListParagraph"/>
-        <w:numPr>
-          <w:ilvl w:val="3"/>
-          <w:numId w:val="2"/>
-        </w:numPr>
-      </w:pPr>
-      <w:r>
-        <w:t>AAA</w:t>
-      </w:r>
-    </w:p>
-    <w:p>
-      <w:pPr>
-        <w:pStyle w:val="ListParagraph"/>
-        <w:numPr>
-          <w:ilvl w:val="3"/>
-          <w:numId w:val="2"/>
-        </w:numPr>
-      </w:pPr>
-      <w:r>
-        <w:t>WPA</w:t>
-      </w:r>
-    </w:p>
-    <w:p>
-      <w:pPr>
-        <w:pStyle w:val="ListParagraph"/>
-        <w:numPr>
-          <w:ilvl w:val="3"/>
-          <w:numId w:val="2"/>
-        </w:numPr>
-      </w:pPr>
-      <w:r>
-        <w:t>CCC</w:t>
-      </w:r>
-    </w:p>
-    <w:p>
-      <w:pPr>
-        <w:pStyle w:val="ListParagraph"/>
-        <w:numPr>
-          <w:ilvl w:val="2"/>
-          <w:numId w:val="2"/>
-        </w:numPr>
-      </w:pPr>
-      <w:r>
-        <w:t>Columbia dam produces a lot of electricity</w:t>
-      </w:r>
-    </w:p>
-    <w:p>
-      <w:pPr>
-        <w:pStyle w:val="ListParagraph"/>
-        <w:numPr>
-          <w:ilvl w:val="1"/>
-          <w:numId w:val="2"/>
-        </w:numPr>
-      </w:pPr>
-      <w:r>
-        <w:t>Feeds into WWI and WWII</w:t>
-      </w:r>
-    </w:p>
-    <w:p>
-      <w:pPr>
-        <w:pStyle w:val="ListParagraph"/>
-        <w:numPr>
-          <w:ilvl w:val="2"/>
-          <w:numId w:val="2"/>
-        </w:numPr>
-      </w:pPr>
-      <w:r>
-        <w:t>Columbia dam provides a lot of the power used for production of wartime goods</w:t>
-      </w:r>
-    </w:p>
-    <w:p>
-      <w:pPr>
-        <w:pStyle w:val="ListParagraph"/>
-        <w:numPr>
-          <w:ilvl w:val="0"/>
-          <w:numId w:val="2"/>
-        </w:numPr>
-      </w:pPr>
-      <w:r>
-        <w:t xml:space="preserve">WWII </w:t>
-      </w:r>
-    </w:p>
-    <w:p>
-      <w:pPr>
-        <w:pStyle w:val="ListParagraph"/>
-        <w:numPr>
-          <w:ilvl w:val="1"/>
-          <w:numId w:val="2"/>
-        </w:numPr>
-      </w:pPr>
-      <w:r>
-        <w:t>Urbanization</w:t>
-      </w:r>
-    </w:p>
-    <w:p>
-      <w:pPr>
-        <w:pStyle w:val="ListParagraph"/>
-        <w:numPr>
-          <w:ilvl w:val="1"/>
-          <w:numId w:val="2"/>
-        </w:numPr>
-      </w:pPr>
-      <w:r>
-        <w:t>Military bases</w:t>
-      </w:r>
-    </w:p>
-    <w:p>
-      <w:pPr>
-        <w:pStyle w:val="ListParagraph"/>
-        <w:numPr>
-          <w:ilvl w:val="1"/>
-          <w:numId w:val="2"/>
-        </w:numPr>
-      </w:pPr>
-      <w:r>
-        <w:t>Boeing in Seattle, Kaiser in Portland</w:t>
-      </w:r>
-    </w:p>
-    <w:p>
-      <w:pPr>
-        <w:pStyle w:val="ListParagraph"/>
-        <w:numPr>
-          <w:ilvl w:val="2"/>
-          <w:numId w:val="2"/>
-        </w:numPr>
-      </w:pPr>
-      <w:r>
-        <w:t>Produce most of the airplanes and boats (respectively) for WWII</w:t>
-      </w:r>
-    </w:p>
-    <w:p>
-      <w:pPr>
-        <w:pStyle w:val="ListParagraph"/>
-        <w:numPr>
-          <w:ilvl w:val="1"/>
-          <w:numId w:val="2"/>
-        </w:numPr>
-      </w:pPr>
-      <w:r>
-        <w:t>Industries that comes from WWII</w:t>
-      </w:r>
-    </w:p>
-    <w:p>
-      <w:pPr>
-        <w:pStyle w:val="ListParagraph"/>
-        <w:numPr>
-          <w:ilvl w:val="2"/>
-          <w:numId w:val="2"/>
-        </w:numPr>
-      </w:pPr>
-      <w:r>
-        <w:t>Nuclear</w:t>
-      </w:r>
-    </w:p>
-    <w:p>
-      <w:pPr>
-        <w:pStyle w:val="ListParagraph"/>
-        <w:numPr>
-          <w:ilvl w:val="2"/>
-          <w:numId w:val="2"/>
-        </w:numPr>
-      </w:pPr>
-      <w:r>
-        <w:t>Time saving technologies (like computers)</w:t>
-      </w:r>
-    </w:p>
-    <w:p>
-      <w:pPr>
-        <w:pStyle w:val="ListParagraph"/>
-        <w:numPr>
-          <w:ilvl w:val="2"/>
-          <w:numId w:val="2"/>
-        </w:numPr>
-      </w:pPr>
-      <w:r>
-        <w:t>Genetic engineering</w:t>
-      </w:r>
-    </w:p>
-    <w:p>
-      <w:pPr>
-        <w:pStyle w:val="ListParagraph"/>
-        <w:numPr>
-          <w:ilvl w:val="2"/>
-          <w:numId w:val="2"/>
-        </w:numPr>
-      </w:pPr>
-      <w:r>
-        <w:t>Information revolution</w:t>
-      </w:r>
-    </w:p>
-    <w:p>
-      <w:pPr>
-        <w:pStyle w:val="ListParagraph"/>
-        <w:numPr>
-          <w:ilvl w:val="2"/>
-          <w:numId w:val="2"/>
-        </w:numPr>
-      </w:pPr>
-      <w:r>
-        <w:t>New agricultural techniques</w:t>
-      </w:r>
-    </w:p>
-    <w:p>
-      <w:pPr>
-        <w:pStyle w:val="ListParagraph"/>
-        <w:numPr>
-          <w:ilvl w:val="3"/>
-          <w:numId w:val="2"/>
-        </w:numPr>
-      </w:pPr>
-      <w:r>
-        <w:t>WWII braceros program</w:t>
-      </w:r>
-    </w:p>
-    <w:p>
-      <w:pPr>
-        <w:pStyle w:val="ListParagraph"/>
-        <w:numPr>
-          <w:ilvl w:val="1"/>
-          <w:numId w:val="2"/>
-        </w:numPr>
-      </w:pPr>
-      <w:r>
-        <w:t>Feeds straight into the cold war, no peacetime economy lull after WWII</w:t>
-      </w:r>
-    </w:p>
-    <w:p>
-      <w:pPr>
-        <w:pStyle w:val="ListParagraph"/>
-        <w:numPr>
-          <w:ilvl w:val="0"/>
-          <w:numId w:val="2"/>
-        </w:numPr>
-      </w:pPr>
-      <w:r>
-        <w:t>Cold war</w:t>
-      </w:r>
-    </w:p>
-    <w:p>
-      <w:pPr>
-        <w:pStyle w:val="ListParagraph"/>
-        <w:numPr>
-          <w:ilvl w:val="1"/>
-          <w:numId w:val="2"/>
-        </w:numPr>
-      </w:pPr>
-      <w:r>
-        <w:t>Space race</w:t>
-      </w:r>
-    </w:p>
-    <w:p>
-      <w:pPr>
-        <w:pStyle w:val="ListParagraph"/>
-        <w:numPr>
-          <w:ilvl w:val="1"/>
-          <w:numId w:val="2"/>
-        </w:numPr>
-      </w:pPr>
-      <w:r>
-        <w:t>Technology arms race</w:t>
-      </w:r>
-    </w:p>
-    <w:p>
-      <w:pPr>
-        <w:pStyle w:val="ListParagraph"/>
-        <w:numPr>
-          <w:ilvl w:val="1"/>
-          <w:numId w:val="2"/>
-        </w:numPr>
-      </w:pPr>
-      <w:r>
-        <w:t>Nuclear proliferation (maybe not relevant)</w:t>
-      </w:r>
-    </w:p>
-    <w:p>
-      <w:pPr>
-        <w:pStyle w:val="ListParagraph"/>
-        <w:ind w:left="2160"/>
-      </w:pPr>
-    </w:p>
-    <w:p>
-      <w:pPr>
-        <w:pStyle w:val="ListParagraph"/>
-        <w:ind w:left="2160"/>
-      </w:pPr>
-    </w:p>
-    <w:p>
-      <w:pPr>
-        <w:pStyle w:val="ListParagraph"/>
-        <w:numPr>
-          <w:ilvl w:val="0"/>
-          <w:numId w:val="2"/>
-        </w:numPr>
-      </w:pPr>
-      <w:r>
-        <w:t>Liberalization</w:t>
-      </w:r>
-    </w:p>
-    <w:p>
-      <w:pPr>
-        <w:pStyle w:val="ListParagraph"/>
-        <w:numPr>
-          <w:ilvl w:val="1"/>
-          <w:numId w:val="2"/>
-        </w:numPr>
-      </w:pPr>
-      <w:r>
-        <w:t>Open and free trade between technology companies</w:t>
-      </w:r>
-      <w:r>
-        <w:t xml:space="preserve"> (specifically open source)</w:t>
-      </w:r>
-    </w:p>
-    <w:p>
-      <w:pPr>
-        <w:pStyle w:val="ListParagraph"/>
-        <w:numPr>
-          <w:ilvl w:val="1"/>
-          <w:numId w:val="2"/>
-        </w:numPr>
-      </w:pPr>
-      <w:r>
-        <w:t>Only state restrictions on things like cryptography</w:t>
-      </w:r>
-      <w:r>
-        <w:t>, IP</w:t>
-      </w:r>
-    </w:p>
-    <w:p>
-      <w:pPr>
-        <w:pStyle w:val="ListParagraph"/>
-        <w:numPr>
-          <w:ilvl w:val="0"/>
-          <w:numId w:val="2"/>
-        </w:numPr>
-      </w:pPr>
-      <w:r>
-        <w:t>Universalization</w:t>
-      </w:r>
-    </w:p>
-    <w:p>
-      <w:pPr>
-        <w:pStyle w:val="ListParagraph"/>
-        <w:numPr>
-          <w:ilvl w:val="1"/>
-          <w:numId w:val="2"/>
-        </w:numPr>
-      </w:pPr>
-      <w:r>
-        <w:t xml:space="preserve">Globally, everyone wants a cell phone / internet of things devices / </w:t>
-      </w:r>
-      <w:proofErr w:type="spellStart"/>
-      <w:r>
-        <w:t>deskop</w:t>
-      </w:r>
-      <w:proofErr w:type="spellEnd"/>
-      <w:r>
-        <w:t xml:space="preserve"> / tablet</w:t>
-      </w:r>
-    </w:p>
-    <w:p>
-      <w:pPr>
-        <w:pStyle w:val="ListParagraph"/>
-        <w:numPr>
-          <w:ilvl w:val="1"/>
-          <w:numId w:val="2"/>
-        </w:numPr>
-      </w:pPr>
-      <w:r>
-        <w:t>Globally, everyone wants access to information through the internet</w:t>
-      </w:r>
-    </w:p>
-    <w:p>
-      <w:pPr>
-        <w:pStyle w:val="ListParagraph"/>
-        <w:numPr>
-          <w:ilvl w:val="0"/>
-          <w:numId w:val="2"/>
-        </w:numPr>
-      </w:pPr>
-      <w:r>
-        <w:t>westernization/modernization</w:t>
-      </w:r>
-    </w:p>
-    <w:p>
-      <w:pPr>
-        <w:pStyle w:val="ListParagraph"/>
-        <w:numPr>
-          <w:ilvl w:val="1"/>
-          <w:numId w:val="2"/>
-        </w:numPr>
-      </w:pPr>
-      <w:r>
-        <w:t>internet/high tech business started in the west</w:t>
-      </w:r>
-    </w:p>
-    <w:p>
-      <w:pPr>
-        <w:pStyle w:val="ListParagraph"/>
-        <w:numPr>
-          <w:ilvl w:val="1"/>
-          <w:numId w:val="2"/>
-        </w:numPr>
-      </w:pPr>
-      <w:r>
         <w:t>production chains for high tech objects stretches across several countries</w:t>
       </w:r>
       <w:r>
@@ -2786,11 +2709,9 @@
           <w:numId w:val="2"/>
         </w:numPr>
       </w:pPr>
-      <w:proofErr w:type="spellStart"/>
       <w:r>
         <w:t>respatialization</w:t>
       </w:r>
-      <w:proofErr w:type="spellEnd"/>
     </w:p>
     <w:p>
       <w:pPr>
@@ -2842,16 +2763,7 @@
     </w:p>
     <w:p>
       <w:r>
-        <w:lastRenderedPageBreak/>
-        <w:t xml:space="preserve">2. </w:t>
-      </w:r>
-      <w:proofErr w:type="spellStart"/>
-      <w:r>
-        <w:t>Scholte</w:t>
-      </w:r>
-      <w:proofErr w:type="spellEnd"/>
-      <w:r>
-        <w:t xml:space="preserve"> unpacks four social forces or dynamics that have driven the development of globalization – Capitalism, governance/regulation, identity, and rationalist knowledge.  Explain each of these.</w:t>
+        <w:t>2. Scholte unpacks four social forces or dynamics that have driven the development of globalization – Capitalism, governance/regulation, identity, and rationalist knowledge.  Explain each of these.</w:t>
       </w:r>
     </w:p>
     <w:p>
@@ -2910,13 +2822,8 @@
         </w:numPr>
         <w:spacing w:after="0" w:line="240" w:lineRule="auto"/>
       </w:pPr>
-      <w:proofErr w:type="spellStart"/>
-      <w:r>
-        <w:t>Supraterritorial</w:t>
-      </w:r>
-      <w:proofErr w:type="spellEnd"/>
-      <w:r>
-        <w:t xml:space="preserve"> commodities to increase the channels of accumulation</w:t>
+      <w:r>
+        <w:t>Supraterritorial commodities to increase the channels of accumulation</w:t>
       </w:r>
     </w:p>
     <w:p>
@@ -2976,15 +2883,7 @@
         <w:spacing w:after="0" w:line="240" w:lineRule="auto"/>
       </w:pPr>
       <w:r>
-        <w:t xml:space="preserve">Establishment and growth of </w:t>
-      </w:r>
-      <w:proofErr w:type="spellStart"/>
-      <w:r>
-        <w:t>transworld</w:t>
-      </w:r>
-      <w:proofErr w:type="spellEnd"/>
-      <w:r>
-        <w:t xml:space="preserve"> governance mechanisms</w:t>
+        <w:t>Establishment and growth of transworld governance mechanisms</w:t>
       </w:r>
     </w:p>
     <w:p>
@@ -2995,13 +2894,8 @@
         </w:numPr>
         <w:spacing w:after="0" w:line="240" w:lineRule="auto"/>
       </w:pPr>
-      <w:proofErr w:type="spellStart"/>
-      <w:r>
-        <w:t>Transplanetary</w:t>
-      </w:r>
-      <w:proofErr w:type="spellEnd"/>
-      <w:r>
-        <w:t xml:space="preserve"> standardization of technical specifications, legal principals and administrative procedures</w:t>
+      <w:r>
+        <w:t>Transplanetary standardization of technical specifications, legal principals and administrative procedures</w:t>
       </w:r>
     </w:p>
     <w:p>
@@ -3037,15 +2931,7 @@
         <w:spacing w:after="0" w:line="240" w:lineRule="auto"/>
       </w:pPr>
       <w:r>
-        <w:t xml:space="preserve">Assertions of various nation identities through </w:t>
-      </w:r>
-      <w:proofErr w:type="spellStart"/>
-      <w:r>
-        <w:t>transplanetary</w:t>
-      </w:r>
-      <w:proofErr w:type="spellEnd"/>
-      <w:r>
-        <w:t xml:space="preserve"> diasporas</w:t>
+        <w:t>Assertions of various nation identities through transplanetary diasporas</w:t>
       </w:r>
     </w:p>
     <w:p>
@@ -3057,15 +2943,7 @@
         <w:spacing w:after="0" w:line="240" w:lineRule="auto"/>
       </w:pPr>
       <w:r>
-        <w:t xml:space="preserve">Affirmations of various non-territorial identities through </w:t>
-      </w:r>
-      <w:proofErr w:type="spellStart"/>
-      <w:r>
-        <w:t>transworld</w:t>
-      </w:r>
-      <w:proofErr w:type="spellEnd"/>
-      <w:r>
-        <w:t xml:space="preserve"> networks</w:t>
+        <w:t>Affirmations of various non-territorial identities through transworld networks</w:t>
       </w:r>
     </w:p>
     <w:p>
@@ -3113,15 +2991,7 @@
         <w:spacing w:after="0" w:line="240" w:lineRule="auto"/>
       </w:pPr>
       <w:r>
-        <w:t xml:space="preserve">Scientific notions of objective truths with </w:t>
-      </w:r>
-      <w:proofErr w:type="spellStart"/>
-      <w:r>
-        <w:t>transplanetary</w:t>
-      </w:r>
-      <w:proofErr w:type="spellEnd"/>
-      <w:r>
-        <w:t xml:space="preserve"> validity</w:t>
+        <w:t>Scientific notions of objective truths with transplanetary validity</w:t>
       </w:r>
     </w:p>
     <w:p>
@@ -3167,6 +3037,7 @@
     <w:p/>
     <w:p>
       <w:r>
+        <w:lastRenderedPageBreak/>
         <w:t>6 developments:</w:t>
       </w:r>
     </w:p>
@@ -3245,13 +3116,8 @@
     <w:p/>
     <w:p>
       <w:r>
-        <w:t xml:space="preserve">C. What </w:t>
-      </w:r>
-      <w:proofErr w:type="gramStart"/>
-      <w:r>
-        <w:t>are:</w:t>
-      </w:r>
-      <w:proofErr w:type="gramEnd"/>
+        <w:t>C. What are:</w:t>
+      </w:r>
     </w:p>
     <w:p/>
     <w:p>
@@ -3325,13 +3191,8 @@
     <w:p/>
     <w:p>
       <w:r>
-        <w:t>Care Capital</w:t>
-      </w:r>
-      <w:proofErr w:type="gramStart"/>
-      <w:r>
-        <w:t>:</w:t>
-      </w:r>
-      <w:proofErr w:type="gramEnd"/>
+        <w:t>Care Capital:</w:t>
+      </w:r>
       <w:r>
         <w:br/>
         <w:t>services provided to people who are unable to care for themselves, usually disabled, elderly, ill, or young people.</w:t>

</xml_diff>